<commit_message>
Subida de versión de los archivos
</commit_message>
<xml_diff>
--- a/2020/Directivos-colegio/Coordinacion/Bitacoras de contactos/20200504 Bitacora de contactos.docx
+++ b/2020/Directivos-colegio/Coordinacion/Bitacoras de contactos/20200504 Bitacora de contactos.docx
@@ -3,39 +3,75 @@
 <w:document xmlns:wpc="http://schemas.microsoft.com/office/word/2010/wordprocessingCanvas" xmlns:cx="http://schemas.microsoft.com/office/drawing/2014/chartex" xmlns:cx1="http://schemas.microsoft.com/office/drawing/2015/9/8/chartex" xmlns:cx2="http://schemas.microsoft.com/office/drawing/2015/10/21/chartex" xmlns:cx3="http://schemas.microsoft.com/office/drawing/2016/5/9/chartex" xmlns:cx4="http://schemas.microsoft.com/office/drawing/2016/5/10/chartex" xmlns:cx5="http://schemas.microsoft.com/office/drawing/2016/5/11/chartex" xmlns:cx6="http://schemas.microsoft.com/office/drawing/2016/5/12/chartex" xmlns:cx7="http://schemas.microsoft.com/office/drawing/2016/5/13/chartex" xmlns:cx8="http://schemas.microsoft.com/office/drawing/2016/5/14/chartex" xmlns:mc="http://schemas.openxmlformats.org/markup-compatibility/2006" xmlns:aink="http://schemas.microsoft.com/office/drawing/2016/ink" xmlns:am3d="http://schemas.microsoft.com/office/drawing/2017/model3d" xmlns:o="urn:schemas-microsoft-com:office:office" xmlns:r="http://schemas.openxmlformats.org/officeDocument/2006/relationships" xmlns:m="http://schemas.openxmlformats.org/officeDocument/2006/math" xmlns:v="urn:schemas-microsoft-com:vml" xmlns:wp14="http://schemas.microsoft.com/office/word/2010/wordprocessingDrawing" xmlns:wp="http://schemas.openxmlformats.org/drawingml/2006/wordprocessingDrawing" xmlns:w10="urn:schemas-microsoft-com:office:word" xmlns:w="http://schemas.openxmlformats.org/wordprocessingml/2006/main" xmlns:w14="http://schemas.microsoft.com/office/word/2010/wordml" xmlns:w15="http://schemas.microsoft.com/office/word/2012/wordml" xmlns:w16cid="http://schemas.microsoft.com/office/word/2016/wordml/cid" xmlns:w16se="http://schemas.microsoft.com/office/word/2015/wordml/symex" xmlns:wpg="http://schemas.microsoft.com/office/word/2010/wordprocessingGroup" xmlns:wpi="http://schemas.microsoft.com/office/word/2010/wordprocessingInk" xmlns:wne="http://schemas.microsoft.com/office/word/2006/wordml" xmlns:wps="http://schemas.microsoft.com/office/word/2010/wordprocessingShape" mc:Ignorable="w14 w15 w16se w16cid wp14">
   <w:body>
     <w:p>
-      <w:r>
-        <w:t>Bitacora de encuentros 04/05/2020 – 08/05/2020</w:t>
-      </w:r>
-    </w:p>
-    <w:p/>
-    <w:p>
       <w:pPr>
-        <w:rPr>
-          <w:rFonts w:ascii="Calibri" w:eastAsia="Times New Roman" w:hAnsi="Calibri" w:cs="Calibri"/>
-          <w:color w:val="000000"/>
-          <w:lang w:eastAsia="es-CO"/>
-        </w:rPr>
+        <w:pStyle w:val="Ttulo"/>
       </w:pPr>
       <w:r>
-        <w:t xml:space="preserve">Comunicación con </w:t>
-      </w:r>
-      <w:r>
-        <w:rPr>
-          <w:rFonts w:ascii="Calibri" w:eastAsia="Times New Roman" w:hAnsi="Calibri" w:cs="Calibri"/>
-          <w:color w:val="000000"/>
-          <w:lang w:eastAsia="es-CO"/>
-        </w:rPr>
-        <w:t>ACOSTA ALVARADO RONALD REYLEND</w:t>
-      </w:r>
-    </w:p>
-    <w:p/>
-    <w:p>
-      <w:r>
+        <w:t>Bitácora</w:t>
+      </w:r>
+      <w:r>
+        <w:t xml:space="preserve"> de encuentros 04/05/2020 – 08/05/2020</w:t>
+      </w:r>
+    </w:p>
+    <w:p/>
+    <w:p>
+      <w:pPr>
+        <w:rPr>
+          <w:b/>
+          <w:bCs/>
+        </w:rPr>
+      </w:pPr>
+      <w:r>
+        <w:rPr>
+          <w:b/>
+          <w:bCs/>
+        </w:rPr>
+        <w:t xml:space="preserve">CURSO </w:t>
+      </w:r>
+      <w:r>
+        <w:rPr>
+          <w:b/>
+          <w:bCs/>
+        </w:rPr>
+        <w:t>6-1</w:t>
+      </w:r>
+      <w:r>
+        <w:rPr>
+          <w:b/>
+          <w:bCs/>
+        </w:rPr>
+        <w:t xml:space="preserve"> – RESPUESTA </w:t>
+      </w:r>
+      <w:r>
+        <w:rPr>
+          <w:rFonts w:ascii="Verdana" w:hAnsi="Verdana"/>
+          <w:b/>
+          <w:bCs/>
+          <w:color w:val="222222"/>
+          <w:sz w:val="18"/>
+          <w:szCs w:val="18"/>
+          <w:shd w:val="clear" w:color="auto" w:fill="FFFFFF"/>
+        </w:rPr>
+        <w:t>SAMY TATIANA CASTELLANOS LOPEZ</w:t>
+      </w:r>
+    </w:p>
+    <w:p>
+      <w:pPr>
+        <w:rPr>
+          <w:b/>
+          <w:bCs/>
+        </w:rPr>
+      </w:pPr>
+      <w:r>
+        <w:rPr>
+          <w:b/>
+          <w:bCs/>
+        </w:rPr>
         <w:drawing>
-          <wp:inline distT="0" distB="0" distL="0" distR="0" wp14:anchorId="0418D246" wp14:editId="29DF61C9">
-            <wp:extent cx="4406014" cy="1704975"/>
-            <wp:effectExtent l="0" t="0" r="0" b="0"/>
-            <wp:docPr id="1" name="Imagen 1"/>
+          <wp:inline distT="0" distB="0" distL="0" distR="0" wp14:anchorId="6CA74A17" wp14:editId="678F68DA">
+            <wp:extent cx="4224905" cy="1400175"/>
+            <wp:effectExtent l="0" t="0" r="4445" b="0"/>
+            <wp:docPr id="18" name="Imagen 18"/>
             <wp:cNvGraphicFramePr>
               <a:graphicFrameLocks xmlns:a="http://schemas.openxmlformats.org/drawingml/2006/main" noChangeAspect="1"/>
             </wp:cNvGraphicFramePr>
@@ -47,13 +83,7 @@
                     <pic:cNvPicPr/>
                   </pic:nvPicPr>
                   <pic:blipFill>
-                    <a:blip r:embed="rId4">
-                      <a:extLst>
-                        <a:ext uri="{28A0092B-C50C-407E-A947-70E740481C1C}">
-                          <a14:useLocalDpi xmlns:a14="http://schemas.microsoft.com/office/drawing/2010/main" val="0"/>
-                        </a:ext>
-                      </a:extLst>
-                    </a:blip>
+                    <a:blip r:embed="rId4"/>
                     <a:stretch>
                       <a:fillRect/>
                     </a:stretch>
@@ -61,7 +91,7 @@
                   <pic:spPr>
                     <a:xfrm>
                       <a:off x="0" y="0"/>
-                      <a:ext cx="4448904" cy="1721572"/>
+                      <a:ext cx="4241253" cy="1405593"/>
                     </a:xfrm>
                     <a:prstGeom prst="rect">
                       <a:avLst/>
@@ -74,14 +104,31 @@
         </w:drawing>
       </w:r>
     </w:p>
-    <w:p/>
-    <w:p>
-      <w:r>
+    <w:p>
+      <w:pPr>
+        <w:rPr>
+          <w:b/>
+          <w:bCs/>
+        </w:rPr>
+      </w:pPr>
+    </w:p>
+    <w:p>
+      <w:pPr>
+        <w:rPr>
+          <w:b/>
+          <w:bCs/>
+        </w:rPr>
+      </w:pPr>
+      <w:r>
+        <w:rPr>
+          <w:b/>
+          <w:bCs/>
+        </w:rPr>
         <w:drawing>
-          <wp:inline distT="0" distB="0" distL="0" distR="0" wp14:anchorId="744AFFC4" wp14:editId="484A37C8">
-            <wp:extent cx="4124325" cy="2510154"/>
-            <wp:effectExtent l="0" t="0" r="0" b="5080"/>
-            <wp:docPr id="2" name="Imagen 2"/>
+          <wp:inline distT="0" distB="0" distL="0" distR="0" wp14:anchorId="33649986" wp14:editId="4BC7E66C">
+            <wp:extent cx="4229100" cy="2384431"/>
+            <wp:effectExtent l="0" t="0" r="0" b="0"/>
+            <wp:docPr id="17" name="Imagen 17"/>
             <wp:cNvGraphicFramePr>
               <a:graphicFrameLocks xmlns:a="http://schemas.openxmlformats.org/drawingml/2006/main" noChangeAspect="1"/>
             </wp:cNvGraphicFramePr>
@@ -93,13 +140,7 @@
                     <pic:cNvPicPr/>
                   </pic:nvPicPr>
                   <pic:blipFill>
-                    <a:blip r:embed="rId5">
-                      <a:extLst>
-                        <a:ext uri="{28A0092B-C50C-407E-A947-70E740481C1C}">
-                          <a14:useLocalDpi xmlns:a14="http://schemas.microsoft.com/office/drawing/2010/main" val="0"/>
-                        </a:ext>
-                      </a:extLst>
-                    </a:blip>
+                    <a:blip r:embed="rId5"/>
                     <a:stretch>
                       <a:fillRect/>
                     </a:stretch>
@@ -107,7 +148,7 @@
                   <pic:spPr>
                     <a:xfrm>
                       <a:off x="0" y="0"/>
-                      <a:ext cx="4138145" cy="2518565"/>
+                      <a:ext cx="4252503" cy="2397626"/>
                     </a:xfrm>
                     <a:prstGeom prst="rect">
                       <a:avLst/>
@@ -120,38 +161,118 @@
         </w:drawing>
       </w:r>
     </w:p>
-    <w:p/>
-    <w:p/>
-    <w:p/>
-    <w:p/>
-    <w:p/>
-    <w:p/>
-    <w:p/>
-    <w:p/>
-    <w:p>
-      <w:r>
+    <w:p>
+      <w:pPr>
+        <w:rPr>
+          <w:b/>
+          <w:bCs/>
+        </w:rPr>
+      </w:pPr>
+    </w:p>
+    <w:p>
+      <w:pPr>
+        <w:rPr>
+          <w:b/>
+          <w:bCs/>
+        </w:rPr>
+      </w:pPr>
+    </w:p>
+    <w:p>
+      <w:pPr>
+        <w:rPr>
+          <w:b/>
+          <w:bCs/>
+        </w:rPr>
+      </w:pPr>
+    </w:p>
+    <w:p>
+      <w:pPr>
+        <w:rPr>
+          <w:b/>
+          <w:bCs/>
+        </w:rPr>
+      </w:pPr>
+    </w:p>
+    <w:p>
+      <w:pPr>
+        <w:rPr>
+          <w:b/>
+          <w:bCs/>
+        </w:rPr>
+      </w:pPr>
+    </w:p>
+    <w:p>
+      <w:pPr>
+        <w:rPr>
+          <w:b/>
+          <w:bCs/>
+        </w:rPr>
+      </w:pPr>
+    </w:p>
+    <w:p>
+      <w:pPr>
+        <w:rPr>
+          <w:b/>
+          <w:bCs/>
+        </w:rPr>
+      </w:pPr>
+    </w:p>
+    <w:p>
+      <w:pPr>
+        <w:rPr>
+          <w:b/>
+          <w:bCs/>
+        </w:rPr>
+      </w:pPr>
+    </w:p>
+    <w:p>
+      <w:pPr>
+        <w:rPr>
+          <w:b/>
+          <w:bCs/>
+        </w:rPr>
+      </w:pPr>
+    </w:p>
+    <w:p>
+      <w:pPr>
+        <w:rPr>
+          <w:rFonts w:ascii="Calibri" w:eastAsia="Times New Roman" w:hAnsi="Calibri" w:cs="Calibri"/>
+          <w:b/>
+          <w:bCs/>
+          <w:color w:val="000000"/>
+          <w:lang w:eastAsia="es-CO"/>
+        </w:rPr>
+      </w:pPr>
+      <w:r>
+        <w:rPr>
+          <w:b/>
+          <w:bCs/>
+        </w:rPr>
         <w:lastRenderedPageBreak/>
-        <w:t xml:space="preserve">CURSO 8-3 – RESPUESTA </w:t>
-      </w:r>
-      <w:r>
-        <w:rPr>
-          <w:rFonts w:ascii="Verdana" w:hAnsi="Verdana"/>
-          <w:color w:val="222222"/>
-          <w:sz w:val="18"/>
-          <w:szCs w:val="18"/>
-          <w:shd w:val="clear" w:color="auto" w:fill="FFFFFF"/>
-        </w:rPr>
-        <w:t>MARIA JOSE LOMBANA PARRA</w:t>
-      </w:r>
-    </w:p>
-    <w:p/>
-    <w:p>
-      <w:r>
+        <w:t xml:space="preserve">Comunicación con </w:t>
+      </w:r>
+      <w:r>
+        <w:rPr>
+          <w:rFonts w:ascii="Calibri" w:eastAsia="Times New Roman" w:hAnsi="Calibri" w:cs="Calibri"/>
+          <w:b/>
+          <w:bCs/>
+          <w:color w:val="000000"/>
+          <w:lang w:eastAsia="es-CO"/>
+        </w:rPr>
+        <w:t>ACOSTA ALVARADO RONALD REYLEND</w:t>
+      </w:r>
+    </w:p>
+    <w:p/>
+    <w:p>
+      <w:r>
+        <w:rPr>
+          <w:noProof/>
+        </w:rPr>
         <w:drawing>
-          <wp:inline distT="0" distB="0" distL="0" distR="0" wp14:anchorId="75F1CA7B" wp14:editId="636DD4A2">
-            <wp:extent cx="4448175" cy="1854665"/>
+          <wp:inline distT="0" distB="0" distL="0" distR="0" wp14:anchorId="0418D246" wp14:editId="29DF61C9">
+            <wp:extent cx="4406014" cy="1704975"/>
             <wp:effectExtent l="0" t="0" r="0" b="0"/>
-            <wp:docPr id="3" name="Imagen 3"/>
+            <wp:docPr id="1" name="Imagen 1"/>
             <wp:cNvGraphicFramePr>
               <a:graphicFrameLocks xmlns:a="http://schemas.openxmlformats.org/drawingml/2006/main" noChangeAspect="1"/>
             </wp:cNvGraphicFramePr>
@@ -177,7 +298,7 @@
                   <pic:spPr>
                     <a:xfrm>
                       <a:off x="0" y="0"/>
-                      <a:ext cx="4464387" cy="1861425"/>
+                      <a:ext cx="4448904" cy="1721572"/>
                     </a:xfrm>
                     <a:prstGeom prst="rect">
                       <a:avLst/>
@@ -190,13 +311,17 @@
         </w:drawing>
       </w:r>
     </w:p>
-    <w:p>
-      <w:r>
+    <w:p/>
+    <w:p>
+      <w:r>
+        <w:rPr>
+          <w:noProof/>
+        </w:rPr>
         <w:drawing>
-          <wp:inline distT="0" distB="0" distL="0" distR="0" wp14:anchorId="2443BEFF" wp14:editId="328FE4B4">
-            <wp:extent cx="4448175" cy="2445037"/>
-            <wp:effectExtent l="0" t="0" r="0" b="0"/>
-            <wp:docPr id="4" name="Imagen 4"/>
+          <wp:inline distT="0" distB="0" distL="0" distR="0" wp14:anchorId="744AFFC4" wp14:editId="484A37C8">
+            <wp:extent cx="4124325" cy="2510154"/>
+            <wp:effectExtent l="0" t="0" r="0" b="5080"/>
+            <wp:docPr id="2" name="Imagen 2"/>
             <wp:cNvGraphicFramePr>
               <a:graphicFrameLocks xmlns:a="http://schemas.openxmlformats.org/drawingml/2006/main" noChangeAspect="1"/>
             </wp:cNvGraphicFramePr>
@@ -222,6 +347,139 @@
                   <pic:spPr>
                     <a:xfrm>
                       <a:off x="0" y="0"/>
+                      <a:ext cx="4138145" cy="2518565"/>
+                    </a:xfrm>
+                    <a:prstGeom prst="rect">
+                      <a:avLst/>
+                    </a:prstGeom>
+                  </pic:spPr>
+                </pic:pic>
+              </a:graphicData>
+            </a:graphic>
+          </wp:inline>
+        </w:drawing>
+      </w:r>
+    </w:p>
+    <w:p/>
+    <w:p/>
+    <w:p/>
+    <w:p/>
+    <w:p/>
+    <w:p/>
+    <w:p/>
+    <w:p/>
+    <w:p>
+      <w:pPr>
+        <w:rPr>
+          <w:b/>
+          <w:bCs/>
+        </w:rPr>
+      </w:pPr>
+      <w:r>
+        <w:rPr>
+          <w:b/>
+          <w:bCs/>
+        </w:rPr>
+        <w:t xml:space="preserve">CURSO 8-3 – RESPUESTA </w:t>
+      </w:r>
+      <w:r>
+        <w:rPr>
+          <w:rFonts w:ascii="Verdana" w:hAnsi="Verdana"/>
+          <w:b/>
+          <w:bCs/>
+          <w:color w:val="222222"/>
+          <w:sz w:val="18"/>
+          <w:szCs w:val="18"/>
+          <w:shd w:val="clear" w:color="auto" w:fill="FFFFFF"/>
+        </w:rPr>
+        <w:t>MARIA JOSE LOMBANA PARRA</w:t>
+      </w:r>
+    </w:p>
+    <w:p/>
+    <w:p>
+      <w:r>
+        <w:rPr>
+          <w:noProof/>
+        </w:rPr>
+        <w:lastRenderedPageBreak/>
+        <w:drawing>
+          <wp:inline distT="0" distB="0" distL="0" distR="0" wp14:anchorId="75F1CA7B" wp14:editId="636DD4A2">
+            <wp:extent cx="4448175" cy="1854665"/>
+            <wp:effectExtent l="0" t="0" r="0" b="0"/>
+            <wp:docPr id="3" name="Imagen 3"/>
+            <wp:cNvGraphicFramePr>
+              <a:graphicFrameLocks xmlns:a="http://schemas.openxmlformats.org/drawingml/2006/main" noChangeAspect="1"/>
+            </wp:cNvGraphicFramePr>
+            <a:graphic xmlns:a="http://schemas.openxmlformats.org/drawingml/2006/main">
+              <a:graphicData uri="http://schemas.openxmlformats.org/drawingml/2006/picture">
+                <pic:pic xmlns:pic="http://schemas.openxmlformats.org/drawingml/2006/picture">
+                  <pic:nvPicPr>
+                    <pic:cNvPr id="1" name=""/>
+                    <pic:cNvPicPr/>
+                  </pic:nvPicPr>
+                  <pic:blipFill>
+                    <a:blip r:embed="rId8">
+                      <a:extLst>
+                        <a:ext uri="{28A0092B-C50C-407E-A947-70E740481C1C}">
+                          <a14:useLocalDpi xmlns:a14="http://schemas.microsoft.com/office/drawing/2010/main" val="0"/>
+                        </a:ext>
+                      </a:extLst>
+                    </a:blip>
+                    <a:stretch>
+                      <a:fillRect/>
+                    </a:stretch>
+                  </pic:blipFill>
+                  <pic:spPr>
+                    <a:xfrm>
+                      <a:off x="0" y="0"/>
+                      <a:ext cx="4464387" cy="1861425"/>
+                    </a:xfrm>
+                    <a:prstGeom prst="rect">
+                      <a:avLst/>
+                    </a:prstGeom>
+                  </pic:spPr>
+                </pic:pic>
+              </a:graphicData>
+            </a:graphic>
+          </wp:inline>
+        </w:drawing>
+      </w:r>
+    </w:p>
+    <w:p>
+      <w:r>
+        <w:rPr>
+          <w:noProof/>
+        </w:rPr>
+        <w:drawing>
+          <wp:inline distT="0" distB="0" distL="0" distR="0" wp14:anchorId="2443BEFF" wp14:editId="328FE4B4">
+            <wp:extent cx="4448175" cy="2445037"/>
+            <wp:effectExtent l="0" t="0" r="0" b="0"/>
+            <wp:docPr id="4" name="Imagen 4"/>
+            <wp:cNvGraphicFramePr>
+              <a:graphicFrameLocks xmlns:a="http://schemas.openxmlformats.org/drawingml/2006/main" noChangeAspect="1"/>
+            </wp:cNvGraphicFramePr>
+            <a:graphic xmlns:a="http://schemas.openxmlformats.org/drawingml/2006/main">
+              <a:graphicData uri="http://schemas.openxmlformats.org/drawingml/2006/picture">
+                <pic:pic xmlns:pic="http://schemas.openxmlformats.org/drawingml/2006/picture">
+                  <pic:nvPicPr>
+                    <pic:cNvPr id="1" name=""/>
+                    <pic:cNvPicPr/>
+                  </pic:nvPicPr>
+                  <pic:blipFill>
+                    <a:blip r:embed="rId9">
+                      <a:extLst>
+                        <a:ext uri="{28A0092B-C50C-407E-A947-70E740481C1C}">
+                          <a14:useLocalDpi xmlns:a14="http://schemas.microsoft.com/office/drawing/2010/main" val="0"/>
+                        </a:ext>
+                      </a:extLst>
+                    </a:blip>
+                    <a:stretch>
+                      <a:fillRect/>
+                    </a:stretch>
+                  </pic:blipFill>
+                  <pic:spPr>
+                    <a:xfrm>
+                      <a:off x="0" y="0"/>
                       <a:ext cx="4469039" cy="2456505"/>
                     </a:xfrm>
                     <a:prstGeom prst="rect">
@@ -237,12 +495,24 @@
     </w:p>
     <w:p/>
     <w:p>
-      <w:r>
+      <w:pPr>
+        <w:rPr>
+          <w:b/>
+          <w:bCs/>
+        </w:rPr>
+      </w:pPr>
+      <w:r>
+        <w:rPr>
+          <w:b/>
+          <w:bCs/>
+        </w:rPr>
         <w:t xml:space="preserve">CURSO 10-3 RESPUESTA A </w:t>
       </w:r>
       <w:r>
         <w:rPr>
           <w:rFonts w:ascii="Verdana" w:hAnsi="Verdana"/>
+          <w:b/>
+          <w:bCs/>
           <w:color w:val="222222"/>
           <w:sz w:val="18"/>
           <w:szCs w:val="18"/>
@@ -254,6 +524,9 @@
     <w:p/>
     <w:p>
       <w:r>
+        <w:rPr>
+          <w:noProof/>
+        </w:rPr>
         <w:drawing>
           <wp:inline distT="0" distB="0" distL="0" distR="0" wp14:anchorId="547BF67B" wp14:editId="50523B37">
             <wp:extent cx="4267200" cy="1564350"/>
@@ -270,8 +543,14 @@
                     <pic:cNvPicPr/>
                   </pic:nvPicPr>
                   <pic:blipFill rotWithShape="1">
-                    <a:blip r:embed="rId8"/>
-                    <a:srcRect b="24192"/>
+                    <a:blip r:embed="rId10" cstate="print">
+                      <a:extLst>
+                        <a:ext uri="{28A0092B-C50C-407E-A947-70E740481C1C}">
+                          <a14:useLocalDpi xmlns:a14="http://schemas.microsoft.com/office/drawing/2010/main" val="0"/>
+                        </a:ext>
+                      </a:extLst>
+                    </a:blip>
+                    <a:srcRect/>
                     <a:stretch/>
                   </pic:blipFill>
                   <pic:spPr bwMode="auto">
@@ -300,6 +579,9 @@
     </w:p>
     <w:p>
       <w:r>
+        <w:rPr>
+          <w:noProof/>
+        </w:rPr>
         <w:lastRenderedPageBreak/>
         <w:drawing>
           <wp:inline distT="0" distB="0" distL="0" distR="0" wp14:anchorId="26A4FC5B" wp14:editId="3ACD40FA">
@@ -317,7 +599,13 @@
                     <pic:cNvPicPr/>
                   </pic:nvPicPr>
                   <pic:blipFill>
-                    <a:blip r:embed="rId9"/>
+                    <a:blip r:embed="rId11">
+                      <a:extLst>
+                        <a:ext uri="{28A0092B-C50C-407E-A947-70E740481C1C}">
+                          <a14:useLocalDpi xmlns:a14="http://schemas.microsoft.com/office/drawing/2010/main" val="0"/>
+                        </a:ext>
+                      </a:extLst>
+                    </a:blip>
                     <a:stretch>
                       <a:fillRect/>
                     </a:stretch>
@@ -338,6 +626,681 @@
         </w:drawing>
       </w:r>
     </w:p>
+    <w:p/>
+    <w:p>
+      <w:pPr>
+        <w:rPr>
+          <w:b/>
+          <w:bCs/>
+        </w:rPr>
+      </w:pPr>
+      <w:r>
+        <w:rPr>
+          <w:b/>
+          <w:bCs/>
+        </w:rPr>
+        <w:t xml:space="preserve">CURSO 10-3 RESPUESTA A </w:t>
+      </w:r>
+      <w:r>
+        <w:rPr>
+          <w:rFonts w:ascii="Verdana" w:hAnsi="Verdana"/>
+          <w:b/>
+          <w:bCs/>
+          <w:color w:val="222222"/>
+          <w:sz w:val="18"/>
+          <w:szCs w:val="18"/>
+          <w:shd w:val="clear" w:color="auto" w:fill="FFFFFF"/>
+        </w:rPr>
+        <w:t>MARIA ALEJANDRA BARBOSA MANCILLA</w:t>
+      </w:r>
+    </w:p>
+    <w:p>
+      <w:r>
+        <w:rPr>
+          <w:noProof/>
+        </w:rPr>
+        <w:drawing>
+          <wp:inline distT="0" distB="0" distL="0" distR="0" wp14:anchorId="259C9CE3" wp14:editId="07F2626B">
+            <wp:extent cx="4158989" cy="1581150"/>
+            <wp:effectExtent l="0" t="0" r="0" b="0"/>
+            <wp:docPr id="7" name="Imagen 7"/>
+            <wp:cNvGraphicFramePr>
+              <a:graphicFrameLocks xmlns:a="http://schemas.openxmlformats.org/drawingml/2006/main" noChangeAspect="1"/>
+            </wp:cNvGraphicFramePr>
+            <a:graphic xmlns:a="http://schemas.openxmlformats.org/drawingml/2006/main">
+              <a:graphicData uri="http://schemas.openxmlformats.org/drawingml/2006/picture">
+                <pic:pic xmlns:pic="http://schemas.openxmlformats.org/drawingml/2006/picture">
+                  <pic:nvPicPr>
+                    <pic:cNvPr id="1" name=""/>
+                    <pic:cNvPicPr/>
+                  </pic:nvPicPr>
+                  <pic:blipFill>
+                    <a:blip r:embed="rId12">
+                      <a:extLst>
+                        <a:ext uri="{28A0092B-C50C-407E-A947-70E740481C1C}">
+                          <a14:useLocalDpi xmlns:a14="http://schemas.microsoft.com/office/drawing/2010/main" val="0"/>
+                        </a:ext>
+                      </a:extLst>
+                    </a:blip>
+                    <a:stretch>
+                      <a:fillRect/>
+                    </a:stretch>
+                  </pic:blipFill>
+                  <pic:spPr>
+                    <a:xfrm>
+                      <a:off x="0" y="0"/>
+                      <a:ext cx="4187569" cy="1592015"/>
+                    </a:xfrm>
+                    <a:prstGeom prst="rect">
+                      <a:avLst/>
+                    </a:prstGeom>
+                  </pic:spPr>
+                </pic:pic>
+              </a:graphicData>
+            </a:graphic>
+          </wp:inline>
+        </w:drawing>
+      </w:r>
+    </w:p>
+    <w:p>
+      <w:r>
+        <w:rPr>
+          <w:noProof/>
+        </w:rPr>
+        <w:drawing>
+          <wp:inline distT="0" distB="0" distL="0" distR="0" wp14:anchorId="463A8BA7" wp14:editId="50D9E7DC">
+            <wp:extent cx="4324350" cy="2033492"/>
+            <wp:effectExtent l="0" t="0" r="0" b="5080"/>
+            <wp:docPr id="8" name="Imagen 8"/>
+            <wp:cNvGraphicFramePr>
+              <a:graphicFrameLocks xmlns:a="http://schemas.openxmlformats.org/drawingml/2006/main" noChangeAspect="1"/>
+            </wp:cNvGraphicFramePr>
+            <a:graphic xmlns:a="http://schemas.openxmlformats.org/drawingml/2006/main">
+              <a:graphicData uri="http://schemas.openxmlformats.org/drawingml/2006/picture">
+                <pic:pic xmlns:pic="http://schemas.openxmlformats.org/drawingml/2006/picture">
+                  <pic:nvPicPr>
+                    <pic:cNvPr id="1" name=""/>
+                    <pic:cNvPicPr/>
+                  </pic:nvPicPr>
+                  <pic:blipFill>
+                    <a:blip r:embed="rId13">
+                      <a:extLst>
+                        <a:ext uri="{28A0092B-C50C-407E-A947-70E740481C1C}">
+                          <a14:useLocalDpi xmlns:a14="http://schemas.microsoft.com/office/drawing/2010/main" val="0"/>
+                        </a:ext>
+                      </a:extLst>
+                    </a:blip>
+                    <a:stretch>
+                      <a:fillRect/>
+                    </a:stretch>
+                  </pic:blipFill>
+                  <pic:spPr>
+                    <a:xfrm>
+                      <a:off x="0" y="0"/>
+                      <a:ext cx="4354848" cy="2047834"/>
+                    </a:xfrm>
+                    <a:prstGeom prst="rect">
+                      <a:avLst/>
+                    </a:prstGeom>
+                  </pic:spPr>
+                </pic:pic>
+              </a:graphicData>
+            </a:graphic>
+          </wp:inline>
+        </w:drawing>
+      </w:r>
+    </w:p>
+    <w:p/>
+    <w:p>
+      <w:pPr>
+        <w:rPr>
+          <w:b/>
+          <w:bCs/>
+        </w:rPr>
+      </w:pPr>
+      <w:r>
+        <w:rPr>
+          <w:b/>
+          <w:bCs/>
+        </w:rPr>
+        <w:t xml:space="preserve">CURSO </w:t>
+      </w:r>
+      <w:r>
+        <w:rPr>
+          <w:b/>
+          <w:bCs/>
+        </w:rPr>
+        <w:t>9</w:t>
+      </w:r>
+      <w:r>
+        <w:rPr>
+          <w:b/>
+          <w:bCs/>
+        </w:rPr>
+        <w:t xml:space="preserve">-3 RESPUESTA A </w:t>
+      </w:r>
+      <w:r>
+        <w:rPr>
+          <w:rFonts w:ascii="Verdana" w:hAnsi="Verdana"/>
+          <w:b/>
+          <w:bCs/>
+          <w:color w:val="222222"/>
+          <w:sz w:val="18"/>
+          <w:szCs w:val="18"/>
+          <w:shd w:val="clear" w:color="auto" w:fill="FFFFFF"/>
+        </w:rPr>
+        <w:t>RONALD REYLEND ACOSTA ALVARADO</w:t>
+      </w:r>
+    </w:p>
+    <w:p/>
+    <w:p>
+      <w:r>
+        <w:rPr>
+          <w:noProof/>
+        </w:rPr>
+        <w:lastRenderedPageBreak/>
+        <w:drawing>
+          <wp:inline distT="0" distB="0" distL="0" distR="0" wp14:anchorId="77C9666A" wp14:editId="3374004B">
+            <wp:extent cx="3415041" cy="1080000"/>
+            <wp:effectExtent l="0" t="0" r="0" b="6350"/>
+            <wp:docPr id="10" name="Imagen 10"/>
+            <wp:cNvGraphicFramePr>
+              <a:graphicFrameLocks xmlns:a="http://schemas.openxmlformats.org/drawingml/2006/main" noChangeAspect="1"/>
+            </wp:cNvGraphicFramePr>
+            <a:graphic xmlns:a="http://schemas.openxmlformats.org/drawingml/2006/main">
+              <a:graphicData uri="http://schemas.openxmlformats.org/drawingml/2006/picture">
+                <pic:pic xmlns:pic="http://schemas.openxmlformats.org/drawingml/2006/picture">
+                  <pic:nvPicPr>
+                    <pic:cNvPr id="1" name=""/>
+                    <pic:cNvPicPr/>
+                  </pic:nvPicPr>
+                  <pic:blipFill>
+                    <a:blip r:embed="rId14">
+                      <a:extLst>
+                        <a:ext uri="{28A0092B-C50C-407E-A947-70E740481C1C}">
+                          <a14:useLocalDpi xmlns:a14="http://schemas.microsoft.com/office/drawing/2010/main" val="0"/>
+                        </a:ext>
+                      </a:extLst>
+                    </a:blip>
+                    <a:stretch>
+                      <a:fillRect/>
+                    </a:stretch>
+                  </pic:blipFill>
+                  <pic:spPr>
+                    <a:xfrm>
+                      <a:off x="0" y="0"/>
+                      <a:ext cx="3415041" cy="1080000"/>
+                    </a:xfrm>
+                    <a:prstGeom prst="rect">
+                      <a:avLst/>
+                    </a:prstGeom>
+                  </pic:spPr>
+                </pic:pic>
+              </a:graphicData>
+            </a:graphic>
+          </wp:inline>
+        </w:drawing>
+      </w:r>
+    </w:p>
+    <w:p/>
+    <w:p>
+      <w:r>
+        <w:rPr>
+          <w:noProof/>
+        </w:rPr>
+        <w:drawing>
+          <wp:inline distT="0" distB="0" distL="0" distR="0" wp14:anchorId="7BFE676A" wp14:editId="19F8C479">
+            <wp:extent cx="3468390" cy="1685925"/>
+            <wp:effectExtent l="0" t="0" r="0" b="0"/>
+            <wp:docPr id="9" name="Imagen 9"/>
+            <wp:cNvGraphicFramePr>
+              <a:graphicFrameLocks xmlns:a="http://schemas.openxmlformats.org/drawingml/2006/main" noChangeAspect="1"/>
+            </wp:cNvGraphicFramePr>
+            <a:graphic xmlns:a="http://schemas.openxmlformats.org/drawingml/2006/main">
+              <a:graphicData uri="http://schemas.openxmlformats.org/drawingml/2006/picture">
+                <pic:pic xmlns:pic="http://schemas.openxmlformats.org/drawingml/2006/picture">
+                  <pic:nvPicPr>
+                    <pic:cNvPr id="1" name=""/>
+                    <pic:cNvPicPr/>
+                  </pic:nvPicPr>
+                  <pic:blipFill>
+                    <a:blip r:embed="rId15">
+                      <a:extLst>
+                        <a:ext uri="{28A0092B-C50C-407E-A947-70E740481C1C}">
+                          <a14:useLocalDpi xmlns:a14="http://schemas.microsoft.com/office/drawing/2010/main" val="0"/>
+                        </a:ext>
+                      </a:extLst>
+                    </a:blip>
+                    <a:stretch>
+                      <a:fillRect/>
+                    </a:stretch>
+                  </pic:blipFill>
+                  <pic:spPr>
+                    <a:xfrm>
+                      <a:off x="0" y="0"/>
+                      <a:ext cx="3507974" cy="1705166"/>
+                    </a:xfrm>
+                    <a:prstGeom prst="rect">
+                      <a:avLst/>
+                    </a:prstGeom>
+                  </pic:spPr>
+                </pic:pic>
+              </a:graphicData>
+            </a:graphic>
+          </wp:inline>
+        </w:drawing>
+      </w:r>
+    </w:p>
+    <w:p/>
+    <w:p>
+      <w:pPr>
+        <w:rPr>
+          <w:b/>
+          <w:bCs/>
+        </w:rPr>
+      </w:pPr>
+      <w:r>
+        <w:rPr>
+          <w:b/>
+          <w:bCs/>
+        </w:rPr>
+        <w:t xml:space="preserve">CURSO </w:t>
+      </w:r>
+      <w:r>
+        <w:rPr>
+          <w:b/>
+          <w:bCs/>
+        </w:rPr>
+        <w:t>10-2</w:t>
+      </w:r>
+      <w:r>
+        <w:rPr>
+          <w:b/>
+          <w:bCs/>
+        </w:rPr>
+        <w:t xml:space="preserve"> RESPUESTA A </w:t>
+      </w:r>
+      <w:r>
+        <w:rPr>
+          <w:rFonts w:ascii="Verdana" w:hAnsi="Verdana"/>
+          <w:b/>
+          <w:bCs/>
+          <w:color w:val="222222"/>
+          <w:sz w:val="18"/>
+          <w:szCs w:val="18"/>
+          <w:shd w:val="clear" w:color="auto" w:fill="FFFFFF"/>
+        </w:rPr>
+        <w:t>CRISTIAN STEVEN ANAYA CABALLERO</w:t>
+      </w:r>
+    </w:p>
+    <w:p>
+      <w:r>
+        <w:rPr>
+          <w:noProof/>
+        </w:rPr>
+        <w:drawing>
+          <wp:inline distT="0" distB="0" distL="0" distR="0" wp14:anchorId="7CA3B889" wp14:editId="674FEB81">
+            <wp:extent cx="3524250" cy="2222694"/>
+            <wp:effectExtent l="0" t="0" r="0" b="6350"/>
+            <wp:docPr id="11" name="Imagen 11"/>
+            <wp:cNvGraphicFramePr>
+              <a:graphicFrameLocks xmlns:a="http://schemas.openxmlformats.org/drawingml/2006/main" noChangeAspect="1"/>
+            </wp:cNvGraphicFramePr>
+            <a:graphic xmlns:a="http://schemas.openxmlformats.org/drawingml/2006/main">
+              <a:graphicData uri="http://schemas.openxmlformats.org/drawingml/2006/picture">
+                <pic:pic xmlns:pic="http://schemas.openxmlformats.org/drawingml/2006/picture">
+                  <pic:nvPicPr>
+                    <pic:cNvPr id="1" name=""/>
+                    <pic:cNvPicPr/>
+                  </pic:nvPicPr>
+                  <pic:blipFill>
+                    <a:blip r:embed="rId16">
+                      <a:extLst>
+                        <a:ext uri="{28A0092B-C50C-407E-A947-70E740481C1C}">
+                          <a14:useLocalDpi xmlns:a14="http://schemas.microsoft.com/office/drawing/2010/main" val="0"/>
+                        </a:ext>
+                      </a:extLst>
+                    </a:blip>
+                    <a:stretch>
+                      <a:fillRect/>
+                    </a:stretch>
+                  </pic:blipFill>
+                  <pic:spPr>
+                    <a:xfrm>
+                      <a:off x="0" y="0"/>
+                      <a:ext cx="3569406" cy="2251173"/>
+                    </a:xfrm>
+                    <a:prstGeom prst="rect">
+                      <a:avLst/>
+                    </a:prstGeom>
+                  </pic:spPr>
+                </pic:pic>
+              </a:graphicData>
+            </a:graphic>
+          </wp:inline>
+        </w:drawing>
+      </w:r>
+    </w:p>
+    <w:p/>
+    <w:p>
+      <w:r>
+        <w:rPr>
+          <w:noProof/>
+        </w:rPr>
+        <w:drawing>
+          <wp:inline distT="0" distB="0" distL="0" distR="0" wp14:anchorId="1E613562" wp14:editId="70E0253D">
+            <wp:extent cx="3581400" cy="1272009"/>
+            <wp:effectExtent l="0" t="0" r="0" b="4445"/>
+            <wp:docPr id="12" name="Imagen 12"/>
+            <wp:cNvGraphicFramePr>
+              <a:graphicFrameLocks xmlns:a="http://schemas.openxmlformats.org/drawingml/2006/main" noChangeAspect="1"/>
+            </wp:cNvGraphicFramePr>
+            <a:graphic xmlns:a="http://schemas.openxmlformats.org/drawingml/2006/main">
+              <a:graphicData uri="http://schemas.openxmlformats.org/drawingml/2006/picture">
+                <pic:pic xmlns:pic="http://schemas.openxmlformats.org/drawingml/2006/picture">
+                  <pic:nvPicPr>
+                    <pic:cNvPr id="1" name=""/>
+                    <pic:cNvPicPr/>
+                  </pic:nvPicPr>
+                  <pic:blipFill>
+                    <a:blip r:embed="rId17">
+                      <a:extLst>
+                        <a:ext uri="{28A0092B-C50C-407E-A947-70E740481C1C}">
+                          <a14:useLocalDpi xmlns:a14="http://schemas.microsoft.com/office/drawing/2010/main" val="0"/>
+                        </a:ext>
+                      </a:extLst>
+                    </a:blip>
+                    <a:stretch>
+                      <a:fillRect/>
+                    </a:stretch>
+                  </pic:blipFill>
+                  <pic:spPr>
+                    <a:xfrm>
+                      <a:off x="0" y="0"/>
+                      <a:ext cx="3610445" cy="1282325"/>
+                    </a:xfrm>
+                    <a:prstGeom prst="rect">
+                      <a:avLst/>
+                    </a:prstGeom>
+                  </pic:spPr>
+                </pic:pic>
+              </a:graphicData>
+            </a:graphic>
+          </wp:inline>
+        </w:drawing>
+      </w:r>
+    </w:p>
+    <w:p/>
+    <w:p>
+      <w:r>
+        <w:rPr>
+          <w:b/>
+          <w:bCs/>
+        </w:rPr>
+        <w:lastRenderedPageBreak/>
+        <w:t xml:space="preserve">CURSO </w:t>
+      </w:r>
+      <w:r>
+        <w:rPr>
+          <w:b/>
+          <w:bCs/>
+        </w:rPr>
+        <w:t>11-2</w:t>
+      </w:r>
+      <w:r>
+        <w:rPr>
+          <w:b/>
+          <w:bCs/>
+        </w:rPr>
+        <w:t xml:space="preserve"> RESPUESTA A </w:t>
+      </w:r>
+      <w:r>
+        <w:rPr>
+          <w:rFonts w:ascii="Verdana" w:hAnsi="Verdana"/>
+          <w:b/>
+          <w:bCs/>
+          <w:color w:val="222222"/>
+          <w:sz w:val="18"/>
+          <w:szCs w:val="18"/>
+          <w:shd w:val="clear" w:color="auto" w:fill="FFFFFF"/>
+        </w:rPr>
+        <w:t>ANGIE NATALIA SERPA GAMBOA</w:t>
+      </w:r>
+    </w:p>
+    <w:p>
+      <w:r>
+        <w:rPr>
+          <w:noProof/>
+        </w:rPr>
+        <w:drawing>
+          <wp:inline distT="0" distB="0" distL="0" distR="0" wp14:anchorId="5B9B81A0" wp14:editId="71588552">
+            <wp:extent cx="4388008" cy="2219325"/>
+            <wp:effectExtent l="0" t="0" r="0" b="0"/>
+            <wp:docPr id="13" name="Imagen 13"/>
+            <wp:cNvGraphicFramePr>
+              <a:graphicFrameLocks xmlns:a="http://schemas.openxmlformats.org/drawingml/2006/main" noChangeAspect="1"/>
+            </wp:cNvGraphicFramePr>
+            <a:graphic xmlns:a="http://schemas.openxmlformats.org/drawingml/2006/main">
+              <a:graphicData uri="http://schemas.openxmlformats.org/drawingml/2006/picture">
+                <pic:pic xmlns:pic="http://schemas.openxmlformats.org/drawingml/2006/picture">
+                  <pic:nvPicPr>
+                    <pic:cNvPr id="1" name=""/>
+                    <pic:cNvPicPr/>
+                  </pic:nvPicPr>
+                  <pic:blipFill>
+                    <a:blip r:embed="rId18">
+                      <a:extLst>
+                        <a:ext uri="{28A0092B-C50C-407E-A947-70E740481C1C}">
+                          <a14:useLocalDpi xmlns:a14="http://schemas.microsoft.com/office/drawing/2010/main" val="0"/>
+                        </a:ext>
+                      </a:extLst>
+                    </a:blip>
+                    <a:stretch>
+                      <a:fillRect/>
+                    </a:stretch>
+                  </pic:blipFill>
+                  <pic:spPr>
+                    <a:xfrm>
+                      <a:off x="0" y="0"/>
+                      <a:ext cx="4403185" cy="2227001"/>
+                    </a:xfrm>
+                    <a:prstGeom prst="rect">
+                      <a:avLst/>
+                    </a:prstGeom>
+                  </pic:spPr>
+                </pic:pic>
+              </a:graphicData>
+            </a:graphic>
+          </wp:inline>
+        </w:drawing>
+      </w:r>
+    </w:p>
+    <w:p/>
+    <w:p>
+      <w:r>
+        <w:rPr>
+          <w:noProof/>
+        </w:rPr>
+        <w:drawing>
+          <wp:inline distT="0" distB="0" distL="0" distR="0" wp14:anchorId="09409359" wp14:editId="5B56A245">
+            <wp:extent cx="4387850" cy="2385068"/>
+            <wp:effectExtent l="0" t="0" r="0" b="0"/>
+            <wp:docPr id="14" name="Imagen 14"/>
+            <wp:cNvGraphicFramePr>
+              <a:graphicFrameLocks xmlns:a="http://schemas.openxmlformats.org/drawingml/2006/main" noChangeAspect="1"/>
+            </wp:cNvGraphicFramePr>
+            <a:graphic xmlns:a="http://schemas.openxmlformats.org/drawingml/2006/main">
+              <a:graphicData uri="http://schemas.openxmlformats.org/drawingml/2006/picture">
+                <pic:pic xmlns:pic="http://schemas.openxmlformats.org/drawingml/2006/picture">
+                  <pic:nvPicPr>
+                    <pic:cNvPr id="1" name=""/>
+                    <pic:cNvPicPr/>
+                  </pic:nvPicPr>
+                  <pic:blipFill>
+                    <a:blip r:embed="rId19">
+                      <a:extLst>
+                        <a:ext uri="{28A0092B-C50C-407E-A947-70E740481C1C}">
+                          <a14:useLocalDpi xmlns:a14="http://schemas.microsoft.com/office/drawing/2010/main" val="0"/>
+                        </a:ext>
+                      </a:extLst>
+                    </a:blip>
+                    <a:stretch>
+                      <a:fillRect/>
+                    </a:stretch>
+                  </pic:blipFill>
+                  <pic:spPr>
+                    <a:xfrm>
+                      <a:off x="0" y="0"/>
+                      <a:ext cx="4409401" cy="2396782"/>
+                    </a:xfrm>
+                    <a:prstGeom prst="rect">
+                      <a:avLst/>
+                    </a:prstGeom>
+                  </pic:spPr>
+                </pic:pic>
+              </a:graphicData>
+            </a:graphic>
+          </wp:inline>
+        </w:drawing>
+      </w:r>
+    </w:p>
+    <w:p>
+      <w:r>
+        <w:rPr>
+          <w:b/>
+          <w:bCs/>
+        </w:rPr>
+        <w:t xml:space="preserve">CURSO </w:t>
+      </w:r>
+      <w:r>
+        <w:rPr>
+          <w:b/>
+          <w:bCs/>
+        </w:rPr>
+        <w:t xml:space="preserve">9-1 </w:t>
+      </w:r>
+      <w:r>
+        <w:rPr>
+          <w:b/>
+          <w:bCs/>
+        </w:rPr>
+        <w:t xml:space="preserve">RESPUESTA A </w:t>
+      </w:r>
+      <w:r>
+        <w:rPr>
+          <w:rFonts w:ascii="Verdana" w:hAnsi="Verdana"/>
+          <w:b/>
+          <w:bCs/>
+          <w:color w:val="222222"/>
+          <w:sz w:val="18"/>
+          <w:szCs w:val="18"/>
+          <w:shd w:val="clear" w:color="auto" w:fill="FFFFFF"/>
+        </w:rPr>
+        <w:t>ANA MARIA SUAREZ URBINA</w:t>
+      </w:r>
+    </w:p>
+    <w:p>
+      <w:r>
+        <w:rPr>
+          <w:noProof/>
+        </w:rPr>
+        <w:drawing>
+          <wp:inline distT="0" distB="0" distL="0" distR="0" wp14:anchorId="0D918D4B" wp14:editId="55AB337E">
+            <wp:extent cx="4367221" cy="1381125"/>
+            <wp:effectExtent l="0" t="0" r="0" b="0"/>
+            <wp:docPr id="16" name="Imagen 16"/>
+            <wp:cNvGraphicFramePr>
+              <a:graphicFrameLocks xmlns:a="http://schemas.openxmlformats.org/drawingml/2006/main" noChangeAspect="1"/>
+            </wp:cNvGraphicFramePr>
+            <a:graphic xmlns:a="http://schemas.openxmlformats.org/drawingml/2006/main">
+              <a:graphicData uri="http://schemas.openxmlformats.org/drawingml/2006/picture">
+                <pic:pic xmlns:pic="http://schemas.openxmlformats.org/drawingml/2006/picture">
+                  <pic:nvPicPr>
+                    <pic:cNvPr id="1" name=""/>
+                    <pic:cNvPicPr/>
+                  </pic:nvPicPr>
+                  <pic:blipFill>
+                    <a:blip r:embed="rId20">
+                      <a:extLst>
+                        <a:ext uri="{28A0092B-C50C-407E-A947-70E740481C1C}">
+                          <a14:useLocalDpi xmlns:a14="http://schemas.microsoft.com/office/drawing/2010/main" val="0"/>
+                        </a:ext>
+                      </a:extLst>
+                    </a:blip>
+                    <a:stretch>
+                      <a:fillRect/>
+                    </a:stretch>
+                  </pic:blipFill>
+                  <pic:spPr>
+                    <a:xfrm>
+                      <a:off x="0" y="0"/>
+                      <a:ext cx="4400755" cy="1391730"/>
+                    </a:xfrm>
+                    <a:prstGeom prst="rect">
+                      <a:avLst/>
+                    </a:prstGeom>
+                  </pic:spPr>
+                </pic:pic>
+              </a:graphicData>
+            </a:graphic>
+          </wp:inline>
+        </w:drawing>
+      </w:r>
+    </w:p>
+    <w:p/>
+    <w:p/>
+    <w:p>
+      <w:r>
+        <w:rPr>
+          <w:noProof/>
+        </w:rPr>
+        <w:lastRenderedPageBreak/>
+        <w:drawing>
+          <wp:inline distT="0" distB="0" distL="0" distR="0" wp14:anchorId="74146EAC" wp14:editId="03840019">
+            <wp:extent cx="4276725" cy="2349344"/>
+            <wp:effectExtent l="0" t="0" r="0" b="0"/>
+            <wp:docPr id="15" name="Imagen 15"/>
+            <wp:cNvGraphicFramePr>
+              <a:graphicFrameLocks xmlns:a="http://schemas.openxmlformats.org/drawingml/2006/main" noChangeAspect="1"/>
+            </wp:cNvGraphicFramePr>
+            <a:graphic xmlns:a="http://schemas.openxmlformats.org/drawingml/2006/main">
+              <a:graphicData uri="http://schemas.openxmlformats.org/drawingml/2006/picture">
+                <pic:pic xmlns:pic="http://schemas.openxmlformats.org/drawingml/2006/picture">
+                  <pic:nvPicPr>
+                    <pic:cNvPr id="1" name=""/>
+                    <pic:cNvPicPr/>
+                  </pic:nvPicPr>
+                  <pic:blipFill>
+                    <a:blip r:embed="rId21">
+                      <a:extLst>
+                        <a:ext uri="{28A0092B-C50C-407E-A947-70E740481C1C}">
+                          <a14:useLocalDpi xmlns:a14="http://schemas.microsoft.com/office/drawing/2010/main" val="0"/>
+                        </a:ext>
+                      </a:extLst>
+                    </a:blip>
+                    <a:stretch>
+                      <a:fillRect/>
+                    </a:stretch>
+                  </pic:blipFill>
+                  <pic:spPr>
+                    <a:xfrm>
+                      <a:off x="0" y="0"/>
+                      <a:ext cx="4294295" cy="2358996"/>
+                    </a:xfrm>
+                    <a:prstGeom prst="rect">
+                      <a:avLst/>
+                    </a:prstGeom>
+                  </pic:spPr>
+                </pic:pic>
+              </a:graphicData>
+            </a:graphic>
+          </wp:inline>
+        </w:drawing>
+      </w:r>
+    </w:p>
+    <w:p/>
+    <w:p/>
+    <w:p/>
     <w:sectPr>
       <w:pgSz w:w="12240" w:h="15840"/>
       <w:pgMar w:top="1417" w:right="1701" w:bottom="1417" w:left="1701" w:header="708" w:footer="708" w:gutter="0"/>
@@ -751,6 +1714,7 @@
   <w:style w:type="character" w:default="1" w:styleId="Fuentedeprrafopredeter">
     <w:name w:val="Default Paragraph Font"/>
     <w:uiPriority w:val="1"/>
+    <w:semiHidden/>
     <w:unhideWhenUsed/>
   </w:style>
   <w:style w:type="table" w:default="1" w:styleId="Tablanormal">
@@ -773,6 +1737,40 @@
     <w:uiPriority w:val="99"/>
     <w:semiHidden/>
     <w:unhideWhenUsed/>
+  </w:style>
+  <w:style w:type="paragraph" w:styleId="Ttulo">
+    <w:name w:val="Title"/>
+    <w:basedOn w:val="Normal"/>
+    <w:next w:val="Normal"/>
+    <w:link w:val="TtuloCar"/>
+    <w:uiPriority w:val="10"/>
+    <w:qFormat/>
+    <w:rsid w:val="00E54DEB"/>
+    <w:pPr>
+      <w:spacing w:after="0" w:line="240" w:lineRule="auto"/>
+      <w:contextualSpacing/>
+    </w:pPr>
+    <w:rPr>
+      <w:rFonts w:asciiTheme="majorHAnsi" w:eastAsiaTheme="majorEastAsia" w:hAnsiTheme="majorHAnsi" w:cstheme="majorBidi"/>
+      <w:spacing w:val="-10"/>
+      <w:kern w:val="28"/>
+      <w:sz w:val="56"/>
+      <w:szCs w:val="56"/>
+    </w:rPr>
+  </w:style>
+  <w:style w:type="character" w:customStyle="1" w:styleId="TtuloCar">
+    <w:name w:val="Título Car"/>
+    <w:basedOn w:val="Fuentedeprrafopredeter"/>
+    <w:link w:val="Ttulo"/>
+    <w:uiPriority w:val="10"/>
+    <w:rsid w:val="00E54DEB"/>
+    <w:rPr>
+      <w:rFonts w:asciiTheme="majorHAnsi" w:eastAsiaTheme="majorEastAsia" w:hAnsiTheme="majorHAnsi" w:cstheme="majorBidi"/>
+      <w:spacing w:val="-10"/>
+      <w:kern w:val="28"/>
+      <w:sz w:val="56"/>
+      <w:szCs w:val="56"/>
+    </w:rPr>
   </w:style>
 </w:styles>
 </file>

</xml_diff>

<commit_message>
Versión de los archivos 20200506
</commit_message>
<xml_diff>
--- a/2020/Directivos-colegio/Coordinacion/Bitacoras de contactos/20200504 Bitacora de contactos.docx
+++ b/2020/Directivos-colegio/Coordinacion/Bitacoras de contactos/20200504 Bitacora de contactos.docx
@@ -33,6 +33,221 @@
           <w:b/>
           <w:bCs/>
         </w:rPr>
+        <w:t>1</w:t>
+      </w:r>
+      <w:r>
+        <w:rPr>
+          <w:b/>
+          <w:bCs/>
+        </w:rPr>
+        <w:t>0</w:t>
+      </w:r>
+      <w:r>
+        <w:rPr>
+          <w:b/>
+          <w:bCs/>
+        </w:rPr>
+        <w:t>-</w:t>
+      </w:r>
+      <w:r>
+        <w:rPr>
+          <w:b/>
+          <w:bCs/>
+        </w:rPr>
+        <w:t>1</w:t>
+      </w:r>
+      <w:r>
+        <w:rPr>
+          <w:b/>
+          <w:bCs/>
+        </w:rPr>
+        <w:t xml:space="preserve"> – </w:t>
+      </w:r>
+      <w:r>
+        <w:rPr>
+          <w:b/>
+          <w:bCs/>
+        </w:rPr>
+        <w:t>ARTISTICA EVIDENCIA DE CLASE</w:t>
+      </w:r>
+    </w:p>
+    <w:p>
+      <w:pPr>
+        <w:rPr>
+          <w:b/>
+          <w:bCs/>
+        </w:rPr>
+      </w:pPr>
+      <w:r>
+        <w:rPr>
+          <w:b/>
+          <w:bCs/>
+          <w:noProof/>
+        </w:rPr>
+        <w:drawing>
+          <wp:inline distT="0" distB="0" distL="0" distR="0" wp14:anchorId="77790D9D" wp14:editId="2CFB76E8">
+            <wp:extent cx="4395935" cy="3240000"/>
+            <wp:effectExtent l="0" t="0" r="5080" b="0"/>
+            <wp:docPr id="21" name="Imagen 21"/>
+            <wp:cNvGraphicFramePr>
+              <a:graphicFrameLocks xmlns:a="http://schemas.openxmlformats.org/drawingml/2006/main" noChangeAspect="1"/>
+            </wp:cNvGraphicFramePr>
+            <a:graphic xmlns:a="http://schemas.openxmlformats.org/drawingml/2006/main">
+              <a:graphicData uri="http://schemas.openxmlformats.org/drawingml/2006/picture">
+                <pic:pic xmlns:pic="http://schemas.openxmlformats.org/drawingml/2006/picture">
+                  <pic:nvPicPr>
+                    <pic:cNvPr id="21" name="20200505 Evidencia de clase virtual.png"/>
+                    <pic:cNvPicPr/>
+                  </pic:nvPicPr>
+                  <pic:blipFill>
+                    <a:blip r:embed="rId4" cstate="print">
+                      <a:extLst>
+                        <a:ext uri="{28A0092B-C50C-407E-A947-70E740481C1C}">
+                          <a14:useLocalDpi xmlns:a14="http://schemas.microsoft.com/office/drawing/2010/main" val="0"/>
+                        </a:ext>
+                      </a:extLst>
+                    </a:blip>
+                    <a:stretch>
+                      <a:fillRect/>
+                    </a:stretch>
+                  </pic:blipFill>
+                  <pic:spPr>
+                    <a:xfrm>
+                      <a:off x="0" y="0"/>
+                      <a:ext cx="4395935" cy="3240000"/>
+                    </a:xfrm>
+                    <a:prstGeom prst="rect">
+                      <a:avLst/>
+                    </a:prstGeom>
+                  </pic:spPr>
+                </pic:pic>
+              </a:graphicData>
+            </a:graphic>
+          </wp:inline>
+        </w:drawing>
+      </w:r>
+    </w:p>
+    <w:p>
+      <w:pPr>
+        <w:rPr>
+          <w:b/>
+          <w:bCs/>
+        </w:rPr>
+      </w:pPr>
+    </w:p>
+    <w:p>
+      <w:pPr>
+        <w:rPr>
+          <w:b/>
+          <w:bCs/>
+        </w:rPr>
+      </w:pPr>
+      <w:r>
+        <w:rPr>
+          <w:b/>
+          <w:bCs/>
+        </w:rPr>
+        <w:t xml:space="preserve">CURSO </w:t>
+      </w:r>
+      <w:r>
+        <w:rPr>
+          <w:b/>
+          <w:bCs/>
+        </w:rPr>
+        <w:t>11-2</w:t>
+      </w:r>
+      <w:r>
+        <w:rPr>
+          <w:b/>
+          <w:bCs/>
+        </w:rPr>
+        <w:t xml:space="preserve"> – </w:t>
+      </w:r>
+      <w:r>
+        <w:rPr>
+          <w:b/>
+          <w:bCs/>
+        </w:rPr>
+        <w:t>ARTISTICA EVIDENCIA DE CLASE</w:t>
+      </w:r>
+    </w:p>
+    <w:p>
+      <w:pPr>
+        <w:rPr>
+          <w:b/>
+          <w:bCs/>
+        </w:rPr>
+      </w:pPr>
+      <w:r>
+        <w:rPr>
+          <w:b/>
+          <w:bCs/>
+          <w:noProof/>
+        </w:rPr>
+        <w:lastRenderedPageBreak/>
+        <w:drawing>
+          <wp:inline distT="0" distB="0" distL="0" distR="0" wp14:anchorId="656C909F" wp14:editId="34E28E5E">
+            <wp:extent cx="4514850" cy="3327646"/>
+            <wp:effectExtent l="0" t="0" r="0" b="6350"/>
+            <wp:docPr id="19" name="Imagen 19"/>
+            <wp:cNvGraphicFramePr>
+              <a:graphicFrameLocks xmlns:a="http://schemas.openxmlformats.org/drawingml/2006/main" noChangeAspect="1"/>
+            </wp:cNvGraphicFramePr>
+            <a:graphic xmlns:a="http://schemas.openxmlformats.org/drawingml/2006/main">
+              <a:graphicData uri="http://schemas.openxmlformats.org/drawingml/2006/picture">
+                <pic:pic xmlns:pic="http://schemas.openxmlformats.org/drawingml/2006/picture">
+                  <pic:nvPicPr>
+                    <pic:cNvPr id="19" name="20200505 Evidencia clase.png"/>
+                    <pic:cNvPicPr/>
+                  </pic:nvPicPr>
+                  <pic:blipFill>
+                    <a:blip r:embed="rId5" cstate="print">
+                      <a:extLst>
+                        <a:ext uri="{28A0092B-C50C-407E-A947-70E740481C1C}">
+                          <a14:useLocalDpi xmlns:a14="http://schemas.microsoft.com/office/drawing/2010/main" val="0"/>
+                        </a:ext>
+                      </a:extLst>
+                    </a:blip>
+                    <a:stretch>
+                      <a:fillRect/>
+                    </a:stretch>
+                  </pic:blipFill>
+                  <pic:spPr>
+                    <a:xfrm>
+                      <a:off x="0" y="0"/>
+                      <a:ext cx="4535346" cy="3342752"/>
+                    </a:xfrm>
+                    <a:prstGeom prst="rect">
+                      <a:avLst/>
+                    </a:prstGeom>
+                  </pic:spPr>
+                </pic:pic>
+              </a:graphicData>
+            </a:graphic>
+          </wp:inline>
+        </w:drawing>
+      </w:r>
+    </w:p>
+    <w:p/>
+    <w:p>
+      <w:pPr>
+        <w:rPr>
+          <w:b/>
+          <w:bCs/>
+        </w:rPr>
+      </w:pPr>
+      <w:r>
+        <w:rPr>
+          <w:b/>
+          <w:bCs/>
+        </w:rPr>
+        <w:t xml:space="preserve">CURSO </w:t>
+      </w:r>
+      <w:r>
+        <w:rPr>
+          <w:b/>
+          <w:bCs/>
+        </w:rPr>
         <w:t>6-1</w:t>
       </w:r>
       <w:r>
@@ -66,6 +281,7 @@
         <w:rPr>
           <w:b/>
           <w:bCs/>
+          <w:noProof/>
         </w:rPr>
         <w:drawing>
           <wp:inline distT="0" distB="0" distL="0" distR="0" wp14:anchorId="6CA74A17" wp14:editId="678F68DA">
@@ -83,7 +299,7 @@
                     <pic:cNvPicPr/>
                   </pic:nvPicPr>
                   <pic:blipFill>
-                    <a:blip r:embed="rId4"/>
+                    <a:blip r:embed="rId6"/>
                     <a:stretch>
                       <a:fillRect/>
                     </a:stretch>
@@ -123,6 +339,7 @@
         <w:rPr>
           <w:b/>
           <w:bCs/>
+          <w:noProof/>
         </w:rPr>
         <w:drawing>
           <wp:inline distT="0" distB="0" distL="0" distR="0" wp14:anchorId="33649986" wp14:editId="4BC7E66C">
@@ -140,7 +357,7 @@
                     <pic:cNvPicPr/>
                   </pic:nvPicPr>
                   <pic:blipFill>
-                    <a:blip r:embed="rId5"/>
+                    <a:blip r:embed="rId7"/>
                     <a:stretch>
                       <a:fillRect/>
                     </a:stretch>
@@ -248,7 +465,6 @@
           <w:b/>
           <w:bCs/>
         </w:rPr>
-        <w:lastRenderedPageBreak/>
         <w:t xml:space="preserve">Comunicación con </w:t>
       </w:r>
       <w:r>
@@ -273,140 +489,6 @@
             <wp:extent cx="4406014" cy="1704975"/>
             <wp:effectExtent l="0" t="0" r="0" b="0"/>
             <wp:docPr id="1" name="Imagen 1"/>
-            <wp:cNvGraphicFramePr>
-              <a:graphicFrameLocks xmlns:a="http://schemas.openxmlformats.org/drawingml/2006/main" noChangeAspect="1"/>
-            </wp:cNvGraphicFramePr>
-            <a:graphic xmlns:a="http://schemas.openxmlformats.org/drawingml/2006/main">
-              <a:graphicData uri="http://schemas.openxmlformats.org/drawingml/2006/picture">
-                <pic:pic xmlns:pic="http://schemas.openxmlformats.org/drawingml/2006/picture">
-                  <pic:nvPicPr>
-                    <pic:cNvPr id="1" name=""/>
-                    <pic:cNvPicPr/>
-                  </pic:nvPicPr>
-                  <pic:blipFill>
-                    <a:blip r:embed="rId6">
-                      <a:extLst>
-                        <a:ext uri="{28A0092B-C50C-407E-A947-70E740481C1C}">
-                          <a14:useLocalDpi xmlns:a14="http://schemas.microsoft.com/office/drawing/2010/main" val="0"/>
-                        </a:ext>
-                      </a:extLst>
-                    </a:blip>
-                    <a:stretch>
-                      <a:fillRect/>
-                    </a:stretch>
-                  </pic:blipFill>
-                  <pic:spPr>
-                    <a:xfrm>
-                      <a:off x="0" y="0"/>
-                      <a:ext cx="4448904" cy="1721572"/>
-                    </a:xfrm>
-                    <a:prstGeom prst="rect">
-                      <a:avLst/>
-                    </a:prstGeom>
-                  </pic:spPr>
-                </pic:pic>
-              </a:graphicData>
-            </a:graphic>
-          </wp:inline>
-        </w:drawing>
-      </w:r>
-    </w:p>
-    <w:p/>
-    <w:p>
-      <w:r>
-        <w:rPr>
-          <w:noProof/>
-        </w:rPr>
-        <w:drawing>
-          <wp:inline distT="0" distB="0" distL="0" distR="0" wp14:anchorId="744AFFC4" wp14:editId="484A37C8">
-            <wp:extent cx="4124325" cy="2510154"/>
-            <wp:effectExtent l="0" t="0" r="0" b="5080"/>
-            <wp:docPr id="2" name="Imagen 2"/>
-            <wp:cNvGraphicFramePr>
-              <a:graphicFrameLocks xmlns:a="http://schemas.openxmlformats.org/drawingml/2006/main" noChangeAspect="1"/>
-            </wp:cNvGraphicFramePr>
-            <a:graphic xmlns:a="http://schemas.openxmlformats.org/drawingml/2006/main">
-              <a:graphicData uri="http://schemas.openxmlformats.org/drawingml/2006/picture">
-                <pic:pic xmlns:pic="http://schemas.openxmlformats.org/drawingml/2006/picture">
-                  <pic:nvPicPr>
-                    <pic:cNvPr id="1" name=""/>
-                    <pic:cNvPicPr/>
-                  </pic:nvPicPr>
-                  <pic:blipFill>
-                    <a:blip r:embed="rId7">
-                      <a:extLst>
-                        <a:ext uri="{28A0092B-C50C-407E-A947-70E740481C1C}">
-                          <a14:useLocalDpi xmlns:a14="http://schemas.microsoft.com/office/drawing/2010/main" val="0"/>
-                        </a:ext>
-                      </a:extLst>
-                    </a:blip>
-                    <a:stretch>
-                      <a:fillRect/>
-                    </a:stretch>
-                  </pic:blipFill>
-                  <pic:spPr>
-                    <a:xfrm>
-                      <a:off x="0" y="0"/>
-                      <a:ext cx="4138145" cy="2518565"/>
-                    </a:xfrm>
-                    <a:prstGeom prst="rect">
-                      <a:avLst/>
-                    </a:prstGeom>
-                  </pic:spPr>
-                </pic:pic>
-              </a:graphicData>
-            </a:graphic>
-          </wp:inline>
-        </w:drawing>
-      </w:r>
-    </w:p>
-    <w:p/>
-    <w:p/>
-    <w:p/>
-    <w:p/>
-    <w:p/>
-    <w:p/>
-    <w:p/>
-    <w:p/>
-    <w:p>
-      <w:pPr>
-        <w:rPr>
-          <w:b/>
-          <w:bCs/>
-        </w:rPr>
-      </w:pPr>
-      <w:r>
-        <w:rPr>
-          <w:b/>
-          <w:bCs/>
-        </w:rPr>
-        <w:t xml:space="preserve">CURSO 8-3 – RESPUESTA </w:t>
-      </w:r>
-      <w:r>
-        <w:rPr>
-          <w:rFonts w:ascii="Verdana" w:hAnsi="Verdana"/>
-          <w:b/>
-          <w:bCs/>
-          <w:color w:val="222222"/>
-          <w:sz w:val="18"/>
-          <w:szCs w:val="18"/>
-          <w:shd w:val="clear" w:color="auto" w:fill="FFFFFF"/>
-        </w:rPr>
-        <w:t>MARIA JOSE LOMBANA PARRA</w:t>
-      </w:r>
-    </w:p>
-    <w:p/>
-    <w:p>
-      <w:r>
-        <w:rPr>
-          <w:noProof/>
-        </w:rPr>
-        <w:lastRenderedPageBreak/>
-        <w:drawing>
-          <wp:inline distT="0" distB="0" distL="0" distR="0" wp14:anchorId="75F1CA7B" wp14:editId="636DD4A2">
-            <wp:extent cx="4448175" cy="1854665"/>
-            <wp:effectExtent l="0" t="0" r="0" b="0"/>
-            <wp:docPr id="3" name="Imagen 3"/>
             <wp:cNvGraphicFramePr>
               <a:graphicFrameLocks xmlns:a="http://schemas.openxmlformats.org/drawingml/2006/main" noChangeAspect="1"/>
             </wp:cNvGraphicFramePr>
@@ -432,7 +514,7 @@
                   <pic:spPr>
                     <a:xfrm>
                       <a:off x="0" y="0"/>
-                      <a:ext cx="4464387" cy="1861425"/>
+                      <a:ext cx="4448904" cy="1721572"/>
                     </a:xfrm>
                     <a:prstGeom prst="rect">
                       <a:avLst/>
@@ -445,16 +527,17 @@
         </w:drawing>
       </w:r>
     </w:p>
+    <w:p/>
     <w:p>
       <w:r>
         <w:rPr>
           <w:noProof/>
         </w:rPr>
         <w:drawing>
-          <wp:inline distT="0" distB="0" distL="0" distR="0" wp14:anchorId="2443BEFF" wp14:editId="328FE4B4">
-            <wp:extent cx="4448175" cy="2445037"/>
-            <wp:effectExtent l="0" t="0" r="0" b="0"/>
-            <wp:docPr id="4" name="Imagen 4"/>
+          <wp:inline distT="0" distB="0" distL="0" distR="0" wp14:anchorId="744AFFC4" wp14:editId="484A37C8">
+            <wp:extent cx="4124325" cy="2510154"/>
+            <wp:effectExtent l="0" t="0" r="0" b="5080"/>
+            <wp:docPr id="2" name="Imagen 2"/>
             <wp:cNvGraphicFramePr>
               <a:graphicFrameLocks xmlns:a="http://schemas.openxmlformats.org/drawingml/2006/main" noChangeAspect="1"/>
             </wp:cNvGraphicFramePr>
@@ -480,6 +563,138 @@
                   <pic:spPr>
                     <a:xfrm>
                       <a:off x="0" y="0"/>
+                      <a:ext cx="4138145" cy="2518565"/>
+                    </a:xfrm>
+                    <a:prstGeom prst="rect">
+                      <a:avLst/>
+                    </a:prstGeom>
+                  </pic:spPr>
+                </pic:pic>
+              </a:graphicData>
+            </a:graphic>
+          </wp:inline>
+        </w:drawing>
+      </w:r>
+    </w:p>
+    <w:p/>
+    <w:p/>
+    <w:p/>
+    <w:p/>
+    <w:p/>
+    <w:p/>
+    <w:p/>
+    <w:p/>
+    <w:p>
+      <w:pPr>
+        <w:rPr>
+          <w:b/>
+          <w:bCs/>
+        </w:rPr>
+      </w:pPr>
+      <w:r>
+        <w:rPr>
+          <w:b/>
+          <w:bCs/>
+        </w:rPr>
+        <w:t xml:space="preserve">CURSO 8-3 – RESPUESTA </w:t>
+      </w:r>
+      <w:r>
+        <w:rPr>
+          <w:rFonts w:ascii="Verdana" w:hAnsi="Verdana"/>
+          <w:b/>
+          <w:bCs/>
+          <w:color w:val="222222"/>
+          <w:sz w:val="18"/>
+          <w:szCs w:val="18"/>
+          <w:shd w:val="clear" w:color="auto" w:fill="FFFFFF"/>
+        </w:rPr>
+        <w:t>MARIA JOSE LOMBANA PARRA</w:t>
+      </w:r>
+    </w:p>
+    <w:p/>
+    <w:p>
+      <w:r>
+        <w:rPr>
+          <w:noProof/>
+        </w:rPr>
+        <w:drawing>
+          <wp:inline distT="0" distB="0" distL="0" distR="0" wp14:anchorId="75F1CA7B" wp14:editId="636DD4A2">
+            <wp:extent cx="4448175" cy="1854665"/>
+            <wp:effectExtent l="0" t="0" r="0" b="0"/>
+            <wp:docPr id="3" name="Imagen 3"/>
+            <wp:cNvGraphicFramePr>
+              <a:graphicFrameLocks xmlns:a="http://schemas.openxmlformats.org/drawingml/2006/main" noChangeAspect="1"/>
+            </wp:cNvGraphicFramePr>
+            <a:graphic xmlns:a="http://schemas.openxmlformats.org/drawingml/2006/main">
+              <a:graphicData uri="http://schemas.openxmlformats.org/drawingml/2006/picture">
+                <pic:pic xmlns:pic="http://schemas.openxmlformats.org/drawingml/2006/picture">
+                  <pic:nvPicPr>
+                    <pic:cNvPr id="1" name=""/>
+                    <pic:cNvPicPr/>
+                  </pic:nvPicPr>
+                  <pic:blipFill>
+                    <a:blip r:embed="rId10">
+                      <a:extLst>
+                        <a:ext uri="{28A0092B-C50C-407E-A947-70E740481C1C}">
+                          <a14:useLocalDpi xmlns:a14="http://schemas.microsoft.com/office/drawing/2010/main" val="0"/>
+                        </a:ext>
+                      </a:extLst>
+                    </a:blip>
+                    <a:stretch>
+                      <a:fillRect/>
+                    </a:stretch>
+                  </pic:blipFill>
+                  <pic:spPr>
+                    <a:xfrm>
+                      <a:off x="0" y="0"/>
+                      <a:ext cx="4464387" cy="1861425"/>
+                    </a:xfrm>
+                    <a:prstGeom prst="rect">
+                      <a:avLst/>
+                    </a:prstGeom>
+                  </pic:spPr>
+                </pic:pic>
+              </a:graphicData>
+            </a:graphic>
+          </wp:inline>
+        </w:drawing>
+      </w:r>
+    </w:p>
+    <w:p>
+      <w:r>
+        <w:rPr>
+          <w:noProof/>
+        </w:rPr>
+        <w:drawing>
+          <wp:inline distT="0" distB="0" distL="0" distR="0" wp14:anchorId="2443BEFF" wp14:editId="328FE4B4">
+            <wp:extent cx="4448175" cy="2445037"/>
+            <wp:effectExtent l="0" t="0" r="0" b="0"/>
+            <wp:docPr id="4" name="Imagen 4"/>
+            <wp:cNvGraphicFramePr>
+              <a:graphicFrameLocks xmlns:a="http://schemas.openxmlformats.org/drawingml/2006/main" noChangeAspect="1"/>
+            </wp:cNvGraphicFramePr>
+            <a:graphic xmlns:a="http://schemas.openxmlformats.org/drawingml/2006/main">
+              <a:graphicData uri="http://schemas.openxmlformats.org/drawingml/2006/picture">
+                <pic:pic xmlns:pic="http://schemas.openxmlformats.org/drawingml/2006/picture">
+                  <pic:nvPicPr>
+                    <pic:cNvPr id="1" name=""/>
+                    <pic:cNvPicPr/>
+                  </pic:nvPicPr>
+                  <pic:blipFill>
+                    <a:blip r:embed="rId11">
+                      <a:extLst>
+                        <a:ext uri="{28A0092B-C50C-407E-A947-70E740481C1C}">
+                          <a14:useLocalDpi xmlns:a14="http://schemas.microsoft.com/office/drawing/2010/main" val="0"/>
+                        </a:ext>
+                      </a:extLst>
+                    </a:blip>
+                    <a:stretch>
+                      <a:fillRect/>
+                    </a:stretch>
+                  </pic:blipFill>
+                  <pic:spPr>
+                    <a:xfrm>
+                      <a:off x="0" y="0"/>
                       <a:ext cx="4469039" cy="2456505"/>
                     </a:xfrm>
                     <a:prstGeom prst="rect">
@@ -527,6 +742,7 @@
         <w:rPr>
           <w:noProof/>
         </w:rPr>
+        <w:lastRenderedPageBreak/>
         <w:drawing>
           <wp:inline distT="0" distB="0" distL="0" distR="0" wp14:anchorId="547BF67B" wp14:editId="50523B37">
             <wp:extent cx="4267200" cy="1564350"/>
@@ -543,7 +759,7 @@
                     <pic:cNvPicPr/>
                   </pic:nvPicPr>
                   <pic:blipFill rotWithShape="1">
-                    <a:blip r:embed="rId10" cstate="print">
+                    <a:blip r:embed="rId12" cstate="print">
                       <a:extLst>
                         <a:ext uri="{28A0092B-C50C-407E-A947-70E740481C1C}">
                           <a14:useLocalDpi xmlns:a14="http://schemas.microsoft.com/office/drawing/2010/main" val="0"/>
@@ -582,136 +798,11 @@
         <w:rPr>
           <w:noProof/>
         </w:rPr>
-        <w:lastRenderedPageBreak/>
         <w:drawing>
           <wp:inline distT="0" distB="0" distL="0" distR="0" wp14:anchorId="26A4FC5B" wp14:editId="3ACD40FA">
             <wp:extent cx="4448175" cy="2522489"/>
             <wp:effectExtent l="0" t="0" r="0" b="0"/>
             <wp:docPr id="6" name="Imagen 6"/>
-            <wp:cNvGraphicFramePr>
-              <a:graphicFrameLocks xmlns:a="http://schemas.openxmlformats.org/drawingml/2006/main" noChangeAspect="1"/>
-            </wp:cNvGraphicFramePr>
-            <a:graphic xmlns:a="http://schemas.openxmlformats.org/drawingml/2006/main">
-              <a:graphicData uri="http://schemas.openxmlformats.org/drawingml/2006/picture">
-                <pic:pic xmlns:pic="http://schemas.openxmlformats.org/drawingml/2006/picture">
-                  <pic:nvPicPr>
-                    <pic:cNvPr id="1" name=""/>
-                    <pic:cNvPicPr/>
-                  </pic:nvPicPr>
-                  <pic:blipFill>
-                    <a:blip r:embed="rId11">
-                      <a:extLst>
-                        <a:ext uri="{28A0092B-C50C-407E-A947-70E740481C1C}">
-                          <a14:useLocalDpi xmlns:a14="http://schemas.microsoft.com/office/drawing/2010/main" val="0"/>
-                        </a:ext>
-                      </a:extLst>
-                    </a:blip>
-                    <a:stretch>
-                      <a:fillRect/>
-                    </a:stretch>
-                  </pic:blipFill>
-                  <pic:spPr>
-                    <a:xfrm>
-                      <a:off x="0" y="0"/>
-                      <a:ext cx="4484551" cy="2543117"/>
-                    </a:xfrm>
-                    <a:prstGeom prst="rect">
-                      <a:avLst/>
-                    </a:prstGeom>
-                  </pic:spPr>
-                </pic:pic>
-              </a:graphicData>
-            </a:graphic>
-          </wp:inline>
-        </w:drawing>
-      </w:r>
-    </w:p>
-    <w:p/>
-    <w:p>
-      <w:pPr>
-        <w:rPr>
-          <w:b/>
-          <w:bCs/>
-        </w:rPr>
-      </w:pPr>
-      <w:r>
-        <w:rPr>
-          <w:b/>
-          <w:bCs/>
-        </w:rPr>
-        <w:t xml:space="preserve">CURSO 10-3 RESPUESTA A </w:t>
-      </w:r>
-      <w:r>
-        <w:rPr>
-          <w:rFonts w:ascii="Verdana" w:hAnsi="Verdana"/>
-          <w:b/>
-          <w:bCs/>
-          <w:color w:val="222222"/>
-          <w:sz w:val="18"/>
-          <w:szCs w:val="18"/>
-          <w:shd w:val="clear" w:color="auto" w:fill="FFFFFF"/>
-        </w:rPr>
-        <w:t>MARIA ALEJANDRA BARBOSA MANCILLA</w:t>
-      </w:r>
-    </w:p>
-    <w:p>
-      <w:r>
-        <w:rPr>
-          <w:noProof/>
-        </w:rPr>
-        <w:drawing>
-          <wp:inline distT="0" distB="0" distL="0" distR="0" wp14:anchorId="259C9CE3" wp14:editId="07F2626B">
-            <wp:extent cx="4158989" cy="1581150"/>
-            <wp:effectExtent l="0" t="0" r="0" b="0"/>
-            <wp:docPr id="7" name="Imagen 7"/>
-            <wp:cNvGraphicFramePr>
-              <a:graphicFrameLocks xmlns:a="http://schemas.openxmlformats.org/drawingml/2006/main" noChangeAspect="1"/>
-            </wp:cNvGraphicFramePr>
-            <a:graphic xmlns:a="http://schemas.openxmlformats.org/drawingml/2006/main">
-              <a:graphicData uri="http://schemas.openxmlformats.org/drawingml/2006/picture">
-                <pic:pic xmlns:pic="http://schemas.openxmlformats.org/drawingml/2006/picture">
-                  <pic:nvPicPr>
-                    <pic:cNvPr id="1" name=""/>
-                    <pic:cNvPicPr/>
-                  </pic:nvPicPr>
-                  <pic:blipFill>
-                    <a:blip r:embed="rId12">
-                      <a:extLst>
-                        <a:ext uri="{28A0092B-C50C-407E-A947-70E740481C1C}">
-                          <a14:useLocalDpi xmlns:a14="http://schemas.microsoft.com/office/drawing/2010/main" val="0"/>
-                        </a:ext>
-                      </a:extLst>
-                    </a:blip>
-                    <a:stretch>
-                      <a:fillRect/>
-                    </a:stretch>
-                  </pic:blipFill>
-                  <pic:spPr>
-                    <a:xfrm>
-                      <a:off x="0" y="0"/>
-                      <a:ext cx="4187569" cy="1592015"/>
-                    </a:xfrm>
-                    <a:prstGeom prst="rect">
-                      <a:avLst/>
-                    </a:prstGeom>
-                  </pic:spPr>
-                </pic:pic>
-              </a:graphicData>
-            </a:graphic>
-          </wp:inline>
-        </w:drawing>
-      </w:r>
-    </w:p>
-    <w:p>
-      <w:r>
-        <w:rPr>
-          <w:noProof/>
-        </w:rPr>
-        <w:drawing>
-          <wp:inline distT="0" distB="0" distL="0" distR="0" wp14:anchorId="463A8BA7" wp14:editId="50D9E7DC">
-            <wp:extent cx="4324350" cy="2033492"/>
-            <wp:effectExtent l="0" t="0" r="0" b="5080"/>
-            <wp:docPr id="8" name="Imagen 8"/>
             <wp:cNvGraphicFramePr>
               <a:graphicFrameLocks xmlns:a="http://schemas.openxmlformats.org/drawingml/2006/main" noChangeAspect="1"/>
             </wp:cNvGraphicFramePr>
@@ -737,7 +828,7 @@
                   <pic:spPr>
                     <a:xfrm>
                       <a:off x="0" y="0"/>
-                      <a:ext cx="4354848" cy="2047834"/>
+                      <a:ext cx="4484551" cy="2543117"/>
                     </a:xfrm>
                     <a:prstGeom prst="rect">
                       <a:avLst/>
@@ -763,21 +854,7 @@
           <w:b/>
           <w:bCs/>
         </w:rPr>
-        <w:t xml:space="preserve">CURSO </w:t>
-      </w:r>
-      <w:r>
-        <w:rPr>
-          <w:b/>
-          <w:bCs/>
-        </w:rPr>
-        <w:t>9</w:t>
-      </w:r>
-      <w:r>
-        <w:rPr>
-          <w:b/>
-          <w:bCs/>
-        </w:rPr>
-        <w:t xml:space="preserve">-3 RESPUESTA A </w:t>
+        <w:t xml:space="preserve">CURSO 10-3 RESPUESTA A </w:t>
       </w:r>
       <w:r>
         <w:rPr>
@@ -789,21 +866,19 @@
           <w:szCs w:val="18"/>
           <w:shd w:val="clear" w:color="auto" w:fill="FFFFFF"/>
         </w:rPr>
-        <w:t>RONALD REYLEND ACOSTA ALVARADO</w:t>
-      </w:r>
-    </w:p>
-    <w:p/>
+        <w:t>MARIA ALEJANDRA BARBOSA MANCILLA</w:t>
+      </w:r>
+    </w:p>
     <w:p>
       <w:r>
         <w:rPr>
           <w:noProof/>
         </w:rPr>
-        <w:lastRenderedPageBreak/>
         <w:drawing>
-          <wp:inline distT="0" distB="0" distL="0" distR="0" wp14:anchorId="77C9666A" wp14:editId="3374004B">
-            <wp:extent cx="3415041" cy="1080000"/>
-            <wp:effectExtent l="0" t="0" r="0" b="6350"/>
-            <wp:docPr id="10" name="Imagen 10"/>
+          <wp:inline distT="0" distB="0" distL="0" distR="0" wp14:anchorId="259C9CE3" wp14:editId="07F2626B">
+            <wp:extent cx="4158989" cy="1581150"/>
+            <wp:effectExtent l="0" t="0" r="0" b="0"/>
+            <wp:docPr id="7" name="Imagen 7"/>
             <wp:cNvGraphicFramePr>
               <a:graphicFrameLocks xmlns:a="http://schemas.openxmlformats.org/drawingml/2006/main" noChangeAspect="1"/>
             </wp:cNvGraphicFramePr>
@@ -829,7 +904,7 @@
                   <pic:spPr>
                     <a:xfrm>
                       <a:off x="0" y="0"/>
-                      <a:ext cx="3415041" cy="1080000"/>
+                      <a:ext cx="4187569" cy="1592015"/>
                     </a:xfrm>
                     <a:prstGeom prst="rect">
                       <a:avLst/>
@@ -842,17 +917,17 @@
         </w:drawing>
       </w:r>
     </w:p>
-    <w:p/>
     <w:p>
       <w:r>
         <w:rPr>
           <w:noProof/>
         </w:rPr>
+        <w:lastRenderedPageBreak/>
         <w:drawing>
-          <wp:inline distT="0" distB="0" distL="0" distR="0" wp14:anchorId="7BFE676A" wp14:editId="19F8C479">
-            <wp:extent cx="3468390" cy="1685925"/>
-            <wp:effectExtent l="0" t="0" r="0" b="0"/>
-            <wp:docPr id="9" name="Imagen 9"/>
+          <wp:inline distT="0" distB="0" distL="0" distR="0" wp14:anchorId="463A8BA7" wp14:editId="50D9E7DC">
+            <wp:extent cx="4324350" cy="2033492"/>
+            <wp:effectExtent l="0" t="0" r="0" b="5080"/>
+            <wp:docPr id="8" name="Imagen 8"/>
             <wp:cNvGraphicFramePr>
               <a:graphicFrameLocks xmlns:a="http://schemas.openxmlformats.org/drawingml/2006/main" noChangeAspect="1"/>
             </wp:cNvGraphicFramePr>
@@ -878,7 +953,7 @@
                   <pic:spPr>
                     <a:xfrm>
                       <a:off x="0" y="0"/>
-                      <a:ext cx="3507974" cy="1705166"/>
+                      <a:ext cx="4354848" cy="2047834"/>
                     </a:xfrm>
                     <a:prstGeom prst="rect">
                       <a:avLst/>
@@ -911,14 +986,14 @@
           <w:b/>
           <w:bCs/>
         </w:rPr>
-        <w:t>10-2</w:t>
-      </w:r>
-      <w:r>
-        <w:rPr>
-          <w:b/>
-          <w:bCs/>
-        </w:rPr>
-        <w:t xml:space="preserve"> RESPUESTA A </w:t>
+        <w:t>9</w:t>
+      </w:r>
+      <w:r>
+        <w:rPr>
+          <w:b/>
+          <w:bCs/>
+        </w:rPr>
+        <w:t xml:space="preserve">-3 RESPUESTA A </w:t>
       </w:r>
       <w:r>
         <w:rPr>
@@ -930,19 +1005,20 @@
           <w:szCs w:val="18"/>
           <w:shd w:val="clear" w:color="auto" w:fill="FFFFFF"/>
         </w:rPr>
-        <w:t>CRISTIAN STEVEN ANAYA CABALLERO</w:t>
-      </w:r>
-    </w:p>
+        <w:t>RONALD REYLEND ACOSTA ALVARADO</w:t>
+      </w:r>
+    </w:p>
+    <w:p/>
     <w:p>
       <w:r>
         <w:rPr>
           <w:noProof/>
         </w:rPr>
         <w:drawing>
-          <wp:inline distT="0" distB="0" distL="0" distR="0" wp14:anchorId="7CA3B889" wp14:editId="674FEB81">
-            <wp:extent cx="3524250" cy="2222694"/>
+          <wp:inline distT="0" distB="0" distL="0" distR="0" wp14:anchorId="77C9666A" wp14:editId="3374004B">
+            <wp:extent cx="3415041" cy="1080000"/>
             <wp:effectExtent l="0" t="0" r="0" b="6350"/>
-            <wp:docPr id="11" name="Imagen 11"/>
+            <wp:docPr id="10" name="Imagen 10"/>
             <wp:cNvGraphicFramePr>
               <a:graphicFrameLocks xmlns:a="http://schemas.openxmlformats.org/drawingml/2006/main" noChangeAspect="1"/>
             </wp:cNvGraphicFramePr>
@@ -968,7 +1044,7 @@
                   <pic:spPr>
                     <a:xfrm>
                       <a:off x="0" y="0"/>
-                      <a:ext cx="3569406" cy="2251173"/>
+                      <a:ext cx="3415041" cy="1080000"/>
                     </a:xfrm>
                     <a:prstGeom prst="rect">
                       <a:avLst/>
@@ -988,10 +1064,10 @@
           <w:noProof/>
         </w:rPr>
         <w:drawing>
-          <wp:inline distT="0" distB="0" distL="0" distR="0" wp14:anchorId="1E613562" wp14:editId="70E0253D">
-            <wp:extent cx="3581400" cy="1272009"/>
-            <wp:effectExtent l="0" t="0" r="0" b="4445"/>
-            <wp:docPr id="12" name="Imagen 12"/>
+          <wp:inline distT="0" distB="0" distL="0" distR="0" wp14:anchorId="7BFE676A" wp14:editId="19F8C479">
+            <wp:extent cx="3468390" cy="1685925"/>
+            <wp:effectExtent l="0" t="0" r="0" b="0"/>
+            <wp:docPr id="9" name="Imagen 9"/>
             <wp:cNvGraphicFramePr>
               <a:graphicFrameLocks xmlns:a="http://schemas.openxmlformats.org/drawingml/2006/main" noChangeAspect="1"/>
             </wp:cNvGraphicFramePr>
@@ -1017,7 +1093,7 @@
                   <pic:spPr>
                     <a:xfrm>
                       <a:off x="0" y="0"/>
-                      <a:ext cx="3610445" cy="1282325"/>
+                      <a:ext cx="3507974" cy="1705166"/>
                     </a:xfrm>
                     <a:prstGeom prst="rect">
                       <a:avLst/>
@@ -1032,12 +1108,17 @@
     </w:p>
     <w:p/>
     <w:p>
-      <w:r>
-        <w:rPr>
-          <w:b/>
-          <w:bCs/>
-        </w:rPr>
-        <w:lastRenderedPageBreak/>
+      <w:pPr>
+        <w:rPr>
+          <w:b/>
+          <w:bCs/>
+        </w:rPr>
+      </w:pPr>
+      <w:r>
+        <w:rPr>
+          <w:b/>
+          <w:bCs/>
+        </w:rPr>
         <w:t xml:space="preserve">CURSO </w:t>
       </w:r>
       <w:r>
@@ -1045,7 +1126,7 @@
           <w:b/>
           <w:bCs/>
         </w:rPr>
-        <w:t>11-2</w:t>
+        <w:t>10-2</w:t>
       </w:r>
       <w:r>
         <w:rPr>
@@ -1064,7 +1145,7 @@
           <w:szCs w:val="18"/>
           <w:shd w:val="clear" w:color="auto" w:fill="FFFFFF"/>
         </w:rPr>
-        <w:t>ANGIE NATALIA SERPA GAMBOA</w:t>
+        <w:t>CRISTIAN STEVEN ANAYA CABALLERO</w:t>
       </w:r>
     </w:p>
     <w:p>
@@ -1072,11 +1153,12 @@
         <w:rPr>
           <w:noProof/>
         </w:rPr>
+        <w:lastRenderedPageBreak/>
         <w:drawing>
-          <wp:inline distT="0" distB="0" distL="0" distR="0" wp14:anchorId="5B9B81A0" wp14:editId="71588552">
-            <wp:extent cx="4388008" cy="2219325"/>
-            <wp:effectExtent l="0" t="0" r="0" b="0"/>
-            <wp:docPr id="13" name="Imagen 13"/>
+          <wp:inline distT="0" distB="0" distL="0" distR="0" wp14:anchorId="7CA3B889" wp14:editId="674FEB81">
+            <wp:extent cx="3524250" cy="2222694"/>
+            <wp:effectExtent l="0" t="0" r="0" b="6350"/>
+            <wp:docPr id="11" name="Imagen 11"/>
             <wp:cNvGraphicFramePr>
               <a:graphicFrameLocks xmlns:a="http://schemas.openxmlformats.org/drawingml/2006/main" noChangeAspect="1"/>
             </wp:cNvGraphicFramePr>
@@ -1102,7 +1184,7 @@
                   <pic:spPr>
                     <a:xfrm>
                       <a:off x="0" y="0"/>
-                      <a:ext cx="4403185" cy="2227001"/>
+                      <a:ext cx="3569406" cy="2251173"/>
                     </a:xfrm>
                     <a:prstGeom prst="rect">
                       <a:avLst/>
@@ -1122,10 +1204,10 @@
           <w:noProof/>
         </w:rPr>
         <w:drawing>
-          <wp:inline distT="0" distB="0" distL="0" distR="0" wp14:anchorId="09409359" wp14:editId="5B56A245">
-            <wp:extent cx="4387850" cy="2385068"/>
-            <wp:effectExtent l="0" t="0" r="0" b="0"/>
-            <wp:docPr id="14" name="Imagen 14"/>
+          <wp:inline distT="0" distB="0" distL="0" distR="0" wp14:anchorId="1E613562" wp14:editId="70E0253D">
+            <wp:extent cx="3581400" cy="1272009"/>
+            <wp:effectExtent l="0" t="0" r="0" b="4445"/>
+            <wp:docPr id="12" name="Imagen 12"/>
             <wp:cNvGraphicFramePr>
               <a:graphicFrameLocks xmlns:a="http://schemas.openxmlformats.org/drawingml/2006/main" noChangeAspect="1"/>
             </wp:cNvGraphicFramePr>
@@ -1151,7 +1233,7 @@
                   <pic:spPr>
                     <a:xfrm>
                       <a:off x="0" y="0"/>
-                      <a:ext cx="4409401" cy="2396782"/>
+                      <a:ext cx="3610445" cy="1282325"/>
                     </a:xfrm>
                     <a:prstGeom prst="rect">
                       <a:avLst/>
@@ -1164,6 +1246,7 @@
         </w:drawing>
       </w:r>
     </w:p>
+    <w:p/>
     <w:p>
       <w:r>
         <w:rPr>
@@ -1177,14 +1260,14 @@
           <w:b/>
           <w:bCs/>
         </w:rPr>
-        <w:t xml:space="preserve">9-1 </w:t>
-      </w:r>
-      <w:r>
-        <w:rPr>
-          <w:b/>
-          <w:bCs/>
-        </w:rPr>
-        <w:t xml:space="preserve">RESPUESTA A </w:t>
+        <w:t>11-2</w:t>
+      </w:r>
+      <w:r>
+        <w:rPr>
+          <w:b/>
+          <w:bCs/>
+        </w:rPr>
+        <w:t xml:space="preserve"> RESPUESTA A </w:t>
       </w:r>
       <w:r>
         <w:rPr>
@@ -1196,7 +1279,7 @@
           <w:szCs w:val="18"/>
           <w:shd w:val="clear" w:color="auto" w:fill="FFFFFF"/>
         </w:rPr>
-        <w:t>ANA MARIA SUAREZ URBINA</w:t>
+        <w:t>ANGIE NATALIA SERPA GAMBOA</w:t>
       </w:r>
     </w:p>
     <w:p>
@@ -1205,10 +1288,10 @@
           <w:noProof/>
         </w:rPr>
         <w:drawing>
-          <wp:inline distT="0" distB="0" distL="0" distR="0" wp14:anchorId="0D918D4B" wp14:editId="55AB337E">
-            <wp:extent cx="4367221" cy="1381125"/>
+          <wp:inline distT="0" distB="0" distL="0" distR="0" wp14:anchorId="5B9B81A0" wp14:editId="71588552">
+            <wp:extent cx="4388008" cy="2219325"/>
             <wp:effectExtent l="0" t="0" r="0" b="0"/>
-            <wp:docPr id="16" name="Imagen 16"/>
+            <wp:docPr id="13" name="Imagen 13"/>
             <wp:cNvGraphicFramePr>
               <a:graphicFrameLocks xmlns:a="http://schemas.openxmlformats.org/drawingml/2006/main" noChangeAspect="1"/>
             </wp:cNvGraphicFramePr>
@@ -1234,6 +1317,139 @@
                   <pic:spPr>
                     <a:xfrm>
                       <a:off x="0" y="0"/>
+                      <a:ext cx="4403185" cy="2227001"/>
+                    </a:xfrm>
+                    <a:prstGeom prst="rect">
+                      <a:avLst/>
+                    </a:prstGeom>
+                  </pic:spPr>
+                </pic:pic>
+              </a:graphicData>
+            </a:graphic>
+          </wp:inline>
+        </w:drawing>
+      </w:r>
+    </w:p>
+    <w:p/>
+    <w:p>
+      <w:r>
+        <w:rPr>
+          <w:noProof/>
+        </w:rPr>
+        <w:lastRenderedPageBreak/>
+        <w:drawing>
+          <wp:inline distT="0" distB="0" distL="0" distR="0" wp14:anchorId="09409359" wp14:editId="5B56A245">
+            <wp:extent cx="4387850" cy="2385068"/>
+            <wp:effectExtent l="0" t="0" r="0" b="0"/>
+            <wp:docPr id="14" name="Imagen 14"/>
+            <wp:cNvGraphicFramePr>
+              <a:graphicFrameLocks xmlns:a="http://schemas.openxmlformats.org/drawingml/2006/main" noChangeAspect="1"/>
+            </wp:cNvGraphicFramePr>
+            <a:graphic xmlns:a="http://schemas.openxmlformats.org/drawingml/2006/main">
+              <a:graphicData uri="http://schemas.openxmlformats.org/drawingml/2006/picture">
+                <pic:pic xmlns:pic="http://schemas.openxmlformats.org/drawingml/2006/picture">
+                  <pic:nvPicPr>
+                    <pic:cNvPr id="1" name=""/>
+                    <pic:cNvPicPr/>
+                  </pic:nvPicPr>
+                  <pic:blipFill>
+                    <a:blip r:embed="rId21">
+                      <a:extLst>
+                        <a:ext uri="{28A0092B-C50C-407E-A947-70E740481C1C}">
+                          <a14:useLocalDpi xmlns:a14="http://schemas.microsoft.com/office/drawing/2010/main" val="0"/>
+                        </a:ext>
+                      </a:extLst>
+                    </a:blip>
+                    <a:stretch>
+                      <a:fillRect/>
+                    </a:stretch>
+                  </pic:blipFill>
+                  <pic:spPr>
+                    <a:xfrm>
+                      <a:off x="0" y="0"/>
+                      <a:ext cx="4409401" cy="2396782"/>
+                    </a:xfrm>
+                    <a:prstGeom prst="rect">
+                      <a:avLst/>
+                    </a:prstGeom>
+                  </pic:spPr>
+                </pic:pic>
+              </a:graphicData>
+            </a:graphic>
+          </wp:inline>
+        </w:drawing>
+      </w:r>
+    </w:p>
+    <w:p>
+      <w:r>
+        <w:rPr>
+          <w:b/>
+          <w:bCs/>
+        </w:rPr>
+        <w:t xml:space="preserve">CURSO </w:t>
+      </w:r>
+      <w:r>
+        <w:rPr>
+          <w:b/>
+          <w:bCs/>
+        </w:rPr>
+        <w:t xml:space="preserve">9-1 </w:t>
+      </w:r>
+      <w:r>
+        <w:rPr>
+          <w:b/>
+          <w:bCs/>
+        </w:rPr>
+        <w:t xml:space="preserve">RESPUESTA A </w:t>
+      </w:r>
+      <w:r>
+        <w:rPr>
+          <w:rFonts w:ascii="Verdana" w:hAnsi="Verdana"/>
+          <w:b/>
+          <w:bCs/>
+          <w:color w:val="222222"/>
+          <w:sz w:val="18"/>
+          <w:szCs w:val="18"/>
+          <w:shd w:val="clear" w:color="auto" w:fill="FFFFFF"/>
+        </w:rPr>
+        <w:t>ANA MARIA SUAREZ URBINA</w:t>
+      </w:r>
+    </w:p>
+    <w:p>
+      <w:r>
+        <w:rPr>
+          <w:noProof/>
+        </w:rPr>
+        <w:drawing>
+          <wp:inline distT="0" distB="0" distL="0" distR="0" wp14:anchorId="0D918D4B" wp14:editId="55AB337E">
+            <wp:extent cx="4367221" cy="1381125"/>
+            <wp:effectExtent l="0" t="0" r="0" b="0"/>
+            <wp:docPr id="16" name="Imagen 16"/>
+            <wp:cNvGraphicFramePr>
+              <a:graphicFrameLocks xmlns:a="http://schemas.openxmlformats.org/drawingml/2006/main" noChangeAspect="1"/>
+            </wp:cNvGraphicFramePr>
+            <a:graphic xmlns:a="http://schemas.openxmlformats.org/drawingml/2006/main">
+              <a:graphicData uri="http://schemas.openxmlformats.org/drawingml/2006/picture">
+                <pic:pic xmlns:pic="http://schemas.openxmlformats.org/drawingml/2006/picture">
+                  <pic:nvPicPr>
+                    <pic:cNvPr id="1" name=""/>
+                    <pic:cNvPicPr/>
+                  </pic:nvPicPr>
+                  <pic:blipFill>
+                    <a:blip r:embed="rId22">
+                      <a:extLst>
+                        <a:ext uri="{28A0092B-C50C-407E-A947-70E740481C1C}">
+                          <a14:useLocalDpi xmlns:a14="http://schemas.microsoft.com/office/drawing/2010/main" val="0"/>
+                        </a:ext>
+                      </a:extLst>
+                    </a:blip>
+                    <a:stretch>
+                      <a:fillRect/>
+                    </a:stretch>
+                  </pic:blipFill>
+                  <pic:spPr>
+                    <a:xfrm>
+                      <a:off x="0" y="0"/>
                       <a:ext cx="4400755" cy="1391730"/>
                     </a:xfrm>
                     <a:prstGeom prst="rect">
@@ -1254,7 +1470,6 @@
         <w:rPr>
           <w:noProof/>
         </w:rPr>
-        <w:lastRenderedPageBreak/>
         <w:drawing>
           <wp:inline distT="0" distB="0" distL="0" distR="0" wp14:anchorId="74146EAC" wp14:editId="03840019">
             <wp:extent cx="4276725" cy="2349344"/>
@@ -1271,7 +1486,7 @@
                     <pic:cNvPicPr/>
                   </pic:nvPicPr>
                   <pic:blipFill>
-                    <a:blip r:embed="rId21">
+                    <a:blip r:embed="rId23">
                       <a:extLst>
                         <a:ext uri="{28A0092B-C50C-407E-A947-70E740481C1C}">
                           <a14:useLocalDpi xmlns:a14="http://schemas.microsoft.com/office/drawing/2010/main" val="0"/>

</xml_diff>

<commit_message>
Versión de los archivos
</commit_message>
<xml_diff>
--- a/2020/Directivos-colegio/Coordinacion/Bitacoras de contactos/20200504 Bitacora de contactos.docx
+++ b/2020/Directivos-colegio/Coordinacion/Bitacoras de contactos/20200504 Bitacora de contactos.docx
@@ -15,35 +15,65 @@
     </w:p>
     <w:p/>
     <w:p>
-      <w:r>
-        <w:rPr>
-          <w:b/>
-          <w:bCs/>
-        </w:rPr>
-        <w:t xml:space="preserve">CURSO 11-3 Comunicación con </w:t>
-      </w:r>
-      <w:r>
-        <w:rPr>
-          <w:b/>
-          <w:bCs/>
-        </w:rPr>
-        <w:t xml:space="preserve">Estudiante Valeria Sierra </w:t>
-      </w:r>
-      <w:r>
-        <w:rPr>
-          <w:b/>
-          <w:bCs/>
-        </w:rPr>
-        <w:t>Cárdenas</w:t>
-      </w:r>
-    </w:p>
-    <w:p>
-      <w:r>
+      <w:pPr>
+        <w:rPr>
+          <w:b/>
+          <w:bCs/>
+        </w:rPr>
+      </w:pPr>
+      <w:r>
+        <w:rPr>
+          <w:b/>
+          <w:bCs/>
+        </w:rPr>
+        <w:t xml:space="preserve">CURSO </w:t>
+      </w:r>
+      <w:r>
+        <w:rPr>
+          <w:b/>
+          <w:bCs/>
+        </w:rPr>
+        <w:t>8-2</w:t>
+      </w:r>
+      <w:r>
+        <w:rPr>
+          <w:b/>
+          <w:bCs/>
+        </w:rPr>
+        <w:t xml:space="preserve"> Comunicación con </w:t>
+      </w:r>
+      <w:r>
+        <w:rPr>
+          <w:b/>
+          <w:bCs/>
+        </w:rPr>
+        <w:t xml:space="preserve">Padres de </w:t>
+      </w:r>
+      <w:r>
+        <w:rPr>
+          <w:b/>
+          <w:bCs/>
+        </w:rPr>
+        <w:t>LAURA SOFIA ARCE PAI</w:t>
+      </w:r>
+    </w:p>
+    <w:p>
+      <w:pPr>
+        <w:rPr>
+          <w:b/>
+          <w:bCs/>
+        </w:rPr>
+      </w:pPr>
+      <w:r>
+        <w:rPr>
+          <w:b/>
+          <w:bCs/>
+        </w:rPr>
         <w:drawing>
-          <wp:inline distT="0" distB="0" distL="0" distR="0" wp14:anchorId="36338560" wp14:editId="32431CEE">
-            <wp:extent cx="5612130" cy="2540635"/>
-            <wp:effectExtent l="0" t="0" r="7620" b="0"/>
-            <wp:docPr id="28" name="Imagen 28"/>
+          <wp:inline distT="0" distB="0" distL="0" distR="0" wp14:anchorId="7AF29367" wp14:editId="6039CB41">
+            <wp:extent cx="4581331" cy="2438400"/>
+            <wp:effectExtent l="0" t="0" r="0" b="0"/>
+            <wp:docPr id="29" name="Imagen 29"/>
             <wp:cNvGraphicFramePr>
               <a:graphicFrameLocks xmlns:a="http://schemas.openxmlformats.org/drawingml/2006/main" noChangeAspect="1"/>
             </wp:cNvGraphicFramePr>
@@ -63,7 +93,7 @@
                   <pic:spPr>
                     <a:xfrm>
                       <a:off x="0" y="0"/>
-                      <a:ext cx="5612130" cy="2540635"/>
+                      <a:ext cx="4598992" cy="2447800"/>
                     </a:xfrm>
                     <a:prstGeom prst="rect">
                       <a:avLst/>
@@ -76,14 +106,23 @@
         </w:drawing>
       </w:r>
     </w:p>
-    <w:p/>
-    <w:p>
-      <w:r>
+    <w:p>
+      <w:pPr>
+        <w:rPr>
+          <w:b/>
+          <w:bCs/>
+        </w:rPr>
+      </w:pPr>
+      <w:r>
+        <w:rPr>
+          <w:b/>
+          <w:bCs/>
+        </w:rPr>
         <w:drawing>
-          <wp:inline distT="0" distB="0" distL="0" distR="0" wp14:anchorId="634CF0A1" wp14:editId="1BCF14CE">
-            <wp:extent cx="4326945" cy="2343150"/>
-            <wp:effectExtent l="0" t="0" r="0" b="0"/>
-            <wp:docPr id="27" name="Imagen 27"/>
+          <wp:inline distT="0" distB="0" distL="0" distR="0" wp14:anchorId="03681070" wp14:editId="422A031E">
+            <wp:extent cx="4791075" cy="2054015"/>
+            <wp:effectExtent l="0" t="0" r="0" b="3810"/>
+            <wp:docPr id="30" name="Imagen 30"/>
             <wp:cNvGraphicFramePr>
               <a:graphicFrameLocks xmlns:a="http://schemas.openxmlformats.org/drawingml/2006/main" noChangeAspect="1"/>
             </wp:cNvGraphicFramePr>
@@ -103,7 +142,7 @@
                   <pic:spPr>
                     <a:xfrm>
                       <a:off x="0" y="0"/>
-                      <a:ext cx="4343956" cy="2352362"/>
+                      <a:ext cx="4809011" cy="2061705"/>
                     </a:xfrm>
                     <a:prstGeom prst="rect">
                       <a:avLst/>
@@ -116,45 +155,49 @@
         </w:drawing>
       </w:r>
     </w:p>
-    <w:p/>
-    <w:p/>
-    <w:p/>
-    <w:p/>
-    <w:p/>
-    <w:p>
-      <w:r>
-        <w:rPr>
-          <w:b/>
-          <w:bCs/>
+    <w:p>
+      <w:pPr>
+        <w:rPr>
+          <w:b/>
+          <w:bCs/>
+        </w:rPr>
+      </w:pPr>
+    </w:p>
+    <w:p>
+      <w:pPr>
+        <w:rPr>
+          <w:b/>
+          <w:bCs/>
+        </w:rPr>
+      </w:pPr>
+    </w:p>
+    <w:p>
+      <w:r>
+        <w:rPr>
+          <w:b/>
+          <w:bCs/>
+        </w:rPr>
+        <w:t xml:space="preserve">CURSO 11-3 Comunicación con Estudiante Valeria Sierra </w:t>
+      </w:r>
+      <w:r>
+        <w:rPr>
+          <w:b/>
+          <w:bCs/>
+        </w:rPr>
+        <w:t>Cárdenas</w:t>
+      </w:r>
+    </w:p>
+    <w:p>
+      <w:r>
+        <w:rPr>
+          <w:noProof/>
         </w:rPr>
         <w:lastRenderedPageBreak/>
-        <w:t>CURSO 11-3 Comunicación con</w:t>
-      </w:r>
-      <w:r>
-        <w:rPr>
-          <w:b/>
-          <w:bCs/>
-        </w:rPr>
-        <w:t xml:space="preserve"> Estudiante</w:t>
-      </w:r>
-      <w:r>
-        <w:rPr>
-          <w:b/>
-          <w:bCs/>
-        </w:rPr>
-        <w:t xml:space="preserve"> </w:t>
-      </w:r>
-    </w:p>
-    <w:p>
-      <w:r>
-        <w:rPr>
-          <w:noProof/>
-        </w:rPr>
         <w:drawing>
-          <wp:inline distT="0" distB="0" distL="0" distR="0" wp14:anchorId="7CC46892" wp14:editId="3B37CFFD">
-            <wp:extent cx="4242059" cy="1409700"/>
-            <wp:effectExtent l="0" t="0" r="6350" b="0"/>
-            <wp:docPr id="26" name="Imagen 26"/>
+          <wp:inline distT="0" distB="0" distL="0" distR="0" wp14:anchorId="36338560" wp14:editId="32431CEE">
+            <wp:extent cx="5612130" cy="2540635"/>
+            <wp:effectExtent l="0" t="0" r="7620" b="0"/>
+            <wp:docPr id="28" name="Imagen 28"/>
             <wp:cNvGraphicFramePr>
               <a:graphicFrameLocks xmlns:a="http://schemas.openxmlformats.org/drawingml/2006/main" noChangeAspect="1"/>
             </wp:cNvGraphicFramePr>
@@ -174,7 +217,7 @@
                   <pic:spPr>
                     <a:xfrm>
                       <a:off x="0" y="0"/>
-                      <a:ext cx="4263046" cy="1416674"/>
+                      <a:ext cx="5612130" cy="2540635"/>
                     </a:xfrm>
                     <a:prstGeom prst="rect">
                       <a:avLst/>
@@ -187,16 +230,17 @@
         </w:drawing>
       </w:r>
     </w:p>
+    <w:p/>
     <w:p>
       <w:r>
         <w:rPr>
           <w:noProof/>
         </w:rPr>
         <w:drawing>
-          <wp:inline distT="0" distB="0" distL="0" distR="0" wp14:anchorId="7A1E281C" wp14:editId="539DC962">
-            <wp:extent cx="4318554" cy="2066925"/>
-            <wp:effectExtent l="0" t="0" r="6350" b="0"/>
-            <wp:docPr id="25" name="Imagen 25"/>
+          <wp:inline distT="0" distB="0" distL="0" distR="0" wp14:anchorId="634CF0A1" wp14:editId="1BCF14CE">
+            <wp:extent cx="4326945" cy="2343150"/>
+            <wp:effectExtent l="0" t="0" r="0" b="0"/>
+            <wp:docPr id="27" name="Imagen 27"/>
             <wp:cNvGraphicFramePr>
               <a:graphicFrameLocks xmlns:a="http://schemas.openxmlformats.org/drawingml/2006/main" noChangeAspect="1"/>
             </wp:cNvGraphicFramePr>
@@ -216,7 +260,7 @@
                   <pic:spPr>
                     <a:xfrm>
                       <a:off x="0" y="0"/>
-                      <a:ext cx="4322942" cy="2069025"/>
+                      <a:ext cx="4343956" cy="2352362"/>
                     </a:xfrm>
                     <a:prstGeom prst="rect">
                       <a:avLst/>
@@ -230,37 +274,44 @@
       </w:r>
     </w:p>
     <w:p/>
-    <w:p>
-      <w:pPr>
-        <w:rPr>
-          <w:b/>
-          <w:bCs/>
-        </w:rPr>
-      </w:pPr>
-      <w:r>
-        <w:rPr>
-          <w:b/>
-          <w:bCs/>
-        </w:rPr>
-        <w:t>CURSO 11-1 CLASE VIRTUAL</w:t>
-      </w:r>
-    </w:p>
-    <w:p>
-      <w:pPr>
-        <w:rPr>
-          <w:b/>
-          <w:bCs/>
-        </w:rPr>
-      </w:pPr>
+    <w:p/>
+    <w:p/>
+    <w:p/>
+    <w:p/>
+    <w:p>
+      <w:r>
+        <w:rPr>
+          <w:b/>
+          <w:bCs/>
+        </w:rPr>
+        <w:t>CURSO 11-3 Comunicación con</w:t>
+      </w:r>
+      <w:r>
+        <w:rPr>
+          <w:b/>
+          <w:bCs/>
+        </w:rPr>
+        <w:t xml:space="preserve"> Estudiante</w:t>
+      </w:r>
+      <w:r>
+        <w:rPr>
+          <w:b/>
+          <w:bCs/>
+        </w:rPr>
+        <w:t xml:space="preserve"> </w:t>
+      </w:r>
+    </w:p>
+    <w:p>
       <w:r>
         <w:rPr>
           <w:noProof/>
         </w:rPr>
+        <w:lastRenderedPageBreak/>
         <w:drawing>
-          <wp:inline distT="0" distB="0" distL="0" distR="0" wp14:anchorId="5C2CC3CE" wp14:editId="59E42FC9">
-            <wp:extent cx="3733800" cy="2751977"/>
-            <wp:effectExtent l="0" t="0" r="0" b="0"/>
-            <wp:docPr id="24" name="Imagen 24"/>
+          <wp:inline distT="0" distB="0" distL="0" distR="0" wp14:anchorId="7CC46892" wp14:editId="3B37CFFD">
+            <wp:extent cx="4242059" cy="1409700"/>
+            <wp:effectExtent l="0" t="0" r="6350" b="0"/>
+            <wp:docPr id="26" name="Imagen 26"/>
             <wp:cNvGraphicFramePr>
               <a:graphicFrameLocks xmlns:a="http://schemas.openxmlformats.org/drawingml/2006/main" noChangeAspect="1"/>
             </wp:cNvGraphicFramePr>
@@ -280,7 +331,7 @@
                   <pic:spPr>
                     <a:xfrm>
                       <a:off x="0" y="0"/>
-                      <a:ext cx="3741108" cy="2757363"/>
+                      <a:ext cx="4263046" cy="1416674"/>
                     </a:xfrm>
                     <a:prstGeom prst="rect">
                       <a:avLst/>
@@ -294,45 +345,15 @@
       </w:r>
     </w:p>
     <w:p>
-      <w:pPr>
-        <w:rPr>
-          <w:b/>
-          <w:bCs/>
-        </w:rPr>
-      </w:pPr>
-    </w:p>
-    <w:p>
-      <w:pPr>
-        <w:rPr>
-          <w:b/>
-          <w:bCs/>
-        </w:rPr>
-      </w:pPr>
-      <w:r>
-        <w:rPr>
-          <w:b/>
-          <w:bCs/>
-        </w:rPr>
-        <w:t>CURSO 8-1 CLASE VIRTUAL</w:t>
-      </w:r>
-    </w:p>
-    <w:p>
-      <w:pPr>
-        <w:rPr>
-          <w:b/>
-          <w:bCs/>
-        </w:rPr>
-      </w:pPr>
       <w:r>
         <w:rPr>
           <w:noProof/>
         </w:rPr>
-        <w:lastRenderedPageBreak/>
         <w:drawing>
-          <wp:inline distT="0" distB="0" distL="0" distR="0" wp14:anchorId="13071CBE" wp14:editId="1B238FB2">
-            <wp:extent cx="4276725" cy="3152137"/>
-            <wp:effectExtent l="0" t="0" r="0" b="0"/>
-            <wp:docPr id="23" name="Imagen 23"/>
+          <wp:inline distT="0" distB="0" distL="0" distR="0" wp14:anchorId="7A1E281C" wp14:editId="539DC962">
+            <wp:extent cx="4318554" cy="2066925"/>
+            <wp:effectExtent l="0" t="0" r="6350" b="0"/>
+            <wp:docPr id="25" name="Imagen 25"/>
             <wp:cNvGraphicFramePr>
               <a:graphicFrameLocks xmlns:a="http://schemas.openxmlformats.org/drawingml/2006/main" noChangeAspect="1"/>
             </wp:cNvGraphicFramePr>
@@ -352,7 +373,7 @@
                   <pic:spPr>
                     <a:xfrm>
                       <a:off x="0" y="0"/>
-                      <a:ext cx="4286337" cy="3159221"/>
+                      <a:ext cx="4322942" cy="2069025"/>
                     </a:xfrm>
                     <a:prstGeom prst="rect">
                       <a:avLst/>
@@ -364,73 +385,39 @@
           </wp:inline>
         </w:drawing>
       </w:r>
-      <w:r>
-        <w:rPr>
-          <w:b/>
-          <w:bCs/>
-        </w:rPr>
-        <w:br/>
-      </w:r>
-    </w:p>
-    <w:p>
-      <w:pPr>
-        <w:rPr>
-          <w:rFonts w:ascii="Verdana" w:hAnsi="Verdana"/>
-          <w:color w:val="222222"/>
-          <w:sz w:val="18"/>
-          <w:szCs w:val="18"/>
-          <w:shd w:val="clear" w:color="auto" w:fill="FFFFFF"/>
-        </w:rPr>
-      </w:pPr>
-      <w:r>
-        <w:rPr>
-          <w:b/>
-          <w:bCs/>
-        </w:rPr>
-        <w:t xml:space="preserve">CURSO </w:t>
-      </w:r>
-      <w:r>
-        <w:rPr>
-          <w:b/>
-          <w:bCs/>
-        </w:rPr>
-        <w:t>11-2</w:t>
-      </w:r>
-      <w:r>
-        <w:rPr>
-          <w:b/>
-          <w:bCs/>
-        </w:rPr>
-        <w:t xml:space="preserve"> –</w:t>
-      </w:r>
-      <w:r>
-        <w:rPr>
-          <w:b/>
-          <w:bCs/>
-        </w:rPr>
-        <w:t xml:space="preserve"> INFORMATICA </w:t>
-      </w:r>
-      <w:r>
-        <w:rPr>
-          <w:rFonts w:ascii="Verdana" w:hAnsi="Verdana"/>
-          <w:color w:val="222222"/>
-          <w:sz w:val="18"/>
-          <w:szCs w:val="18"/>
-          <w:shd w:val="clear" w:color="auto" w:fill="FFFFFF"/>
-        </w:rPr>
-        <w:t>JUAN DIEGO LOZANO CARRILLO – COMUNICACIÓN CON PADRE</w:t>
-      </w:r>
-    </w:p>
-    <w:p>
+    </w:p>
+    <w:p/>
+    <w:p>
+      <w:pPr>
+        <w:rPr>
+          <w:b/>
+          <w:bCs/>
+        </w:rPr>
+      </w:pPr>
+      <w:r>
+        <w:rPr>
+          <w:b/>
+          <w:bCs/>
+        </w:rPr>
+        <w:t>CURSO 11-1 CLASE VIRTUAL</w:t>
+      </w:r>
+    </w:p>
+    <w:p>
+      <w:pPr>
+        <w:rPr>
+          <w:b/>
+          <w:bCs/>
+        </w:rPr>
+      </w:pPr>
       <w:r>
         <w:rPr>
           <w:noProof/>
         </w:rPr>
         <w:drawing>
-          <wp:inline distT="0" distB="0" distL="0" distR="0" wp14:anchorId="5C846D93" wp14:editId="3C7DE6D5">
-            <wp:extent cx="4210050" cy="2067393"/>
-            <wp:effectExtent l="0" t="0" r="0" b="9525"/>
-            <wp:docPr id="20" name="Imagen 20"/>
+          <wp:inline distT="0" distB="0" distL="0" distR="0" wp14:anchorId="5C2CC3CE" wp14:editId="59E42FC9">
+            <wp:extent cx="3733800" cy="2751977"/>
+            <wp:effectExtent l="0" t="0" r="0" b="0"/>
+            <wp:docPr id="24" name="Imagen 24"/>
             <wp:cNvGraphicFramePr>
               <a:graphicFrameLocks xmlns:a="http://schemas.openxmlformats.org/drawingml/2006/main" noChangeAspect="1"/>
             </wp:cNvGraphicFramePr>
@@ -450,7 +437,7 @@
                   <pic:spPr>
                     <a:xfrm>
                       <a:off x="0" y="0"/>
-                      <a:ext cx="4225229" cy="2074847"/>
+                      <a:ext cx="3741108" cy="2757363"/>
                     </a:xfrm>
                     <a:prstGeom prst="rect">
                       <a:avLst/>
@@ -464,16 +451,45 @@
       </w:r>
     </w:p>
     <w:p>
+      <w:pPr>
+        <w:rPr>
+          <w:b/>
+          <w:bCs/>
+        </w:rPr>
+      </w:pPr>
+    </w:p>
+    <w:p>
+      <w:pPr>
+        <w:rPr>
+          <w:b/>
+          <w:bCs/>
+        </w:rPr>
+      </w:pPr>
+      <w:r>
+        <w:rPr>
+          <w:b/>
+          <w:bCs/>
+        </w:rPr>
+        <w:t>CURSO 8-1 CLASE VIRTUAL</w:t>
+      </w:r>
+    </w:p>
+    <w:p>
+      <w:pPr>
+        <w:rPr>
+          <w:b/>
+          <w:bCs/>
+        </w:rPr>
+      </w:pPr>
       <w:r>
         <w:rPr>
           <w:noProof/>
         </w:rPr>
         <w:lastRenderedPageBreak/>
         <w:drawing>
-          <wp:inline distT="0" distB="0" distL="0" distR="0" wp14:anchorId="0BE5B640" wp14:editId="1C1488C2">
-            <wp:extent cx="4305300" cy="2606660"/>
-            <wp:effectExtent l="0" t="0" r="0" b="3810"/>
-            <wp:docPr id="22" name="Imagen 22"/>
+          <wp:inline distT="0" distB="0" distL="0" distR="0" wp14:anchorId="13071CBE" wp14:editId="1B238FB2">
+            <wp:extent cx="4276725" cy="3152137"/>
+            <wp:effectExtent l="0" t="0" r="0" b="0"/>
+            <wp:docPr id="23" name="Imagen 23"/>
             <wp:cNvGraphicFramePr>
               <a:graphicFrameLocks xmlns:a="http://schemas.openxmlformats.org/drawingml/2006/main" noChangeAspect="1"/>
             </wp:cNvGraphicFramePr>
@@ -493,6 +509,147 @@
                   <pic:spPr>
                     <a:xfrm>
                       <a:off x="0" y="0"/>
+                      <a:ext cx="4286337" cy="3159221"/>
+                    </a:xfrm>
+                    <a:prstGeom prst="rect">
+                      <a:avLst/>
+                    </a:prstGeom>
+                  </pic:spPr>
+                </pic:pic>
+              </a:graphicData>
+            </a:graphic>
+          </wp:inline>
+        </w:drawing>
+      </w:r>
+      <w:r>
+        <w:rPr>
+          <w:b/>
+          <w:bCs/>
+        </w:rPr>
+        <w:br/>
+      </w:r>
+    </w:p>
+    <w:p>
+      <w:pPr>
+        <w:rPr>
+          <w:rFonts w:ascii="Verdana" w:hAnsi="Verdana"/>
+          <w:color w:val="222222"/>
+          <w:sz w:val="18"/>
+          <w:szCs w:val="18"/>
+          <w:shd w:val="clear" w:color="auto" w:fill="FFFFFF"/>
+        </w:rPr>
+      </w:pPr>
+      <w:r>
+        <w:rPr>
+          <w:b/>
+          <w:bCs/>
+        </w:rPr>
+        <w:t xml:space="preserve">CURSO </w:t>
+      </w:r>
+      <w:r>
+        <w:rPr>
+          <w:b/>
+          <w:bCs/>
+        </w:rPr>
+        <w:t>11-2</w:t>
+      </w:r>
+      <w:r>
+        <w:rPr>
+          <w:b/>
+          <w:bCs/>
+        </w:rPr>
+        <w:t xml:space="preserve"> –</w:t>
+      </w:r>
+      <w:r>
+        <w:rPr>
+          <w:b/>
+          <w:bCs/>
+        </w:rPr>
+        <w:t xml:space="preserve"> INFORMATICA </w:t>
+      </w:r>
+      <w:r>
+        <w:rPr>
+          <w:rFonts w:ascii="Verdana" w:hAnsi="Verdana"/>
+          <w:color w:val="222222"/>
+          <w:sz w:val="18"/>
+          <w:szCs w:val="18"/>
+          <w:shd w:val="clear" w:color="auto" w:fill="FFFFFF"/>
+        </w:rPr>
+        <w:t>JUAN DIEGO LOZANO CARRILLO – COMUNICACIÓN CON PADRE</w:t>
+      </w:r>
+    </w:p>
+    <w:p>
+      <w:r>
+        <w:rPr>
+          <w:noProof/>
+        </w:rPr>
+        <w:drawing>
+          <wp:inline distT="0" distB="0" distL="0" distR="0" wp14:anchorId="5C846D93" wp14:editId="3C7DE6D5">
+            <wp:extent cx="4210050" cy="2067393"/>
+            <wp:effectExtent l="0" t="0" r="0" b="9525"/>
+            <wp:docPr id="20" name="Imagen 20"/>
+            <wp:cNvGraphicFramePr>
+              <a:graphicFrameLocks xmlns:a="http://schemas.openxmlformats.org/drawingml/2006/main" noChangeAspect="1"/>
+            </wp:cNvGraphicFramePr>
+            <a:graphic xmlns:a="http://schemas.openxmlformats.org/drawingml/2006/main">
+              <a:graphicData uri="http://schemas.openxmlformats.org/drawingml/2006/picture">
+                <pic:pic xmlns:pic="http://schemas.openxmlformats.org/drawingml/2006/picture">
+                  <pic:nvPicPr>
+                    <pic:cNvPr id="1" name=""/>
+                    <pic:cNvPicPr/>
+                  </pic:nvPicPr>
+                  <pic:blipFill>
+                    <a:blip r:embed="rId12"/>
+                    <a:stretch>
+                      <a:fillRect/>
+                    </a:stretch>
+                  </pic:blipFill>
+                  <pic:spPr>
+                    <a:xfrm>
+                      <a:off x="0" y="0"/>
+                      <a:ext cx="4225229" cy="2074847"/>
+                    </a:xfrm>
+                    <a:prstGeom prst="rect">
+                      <a:avLst/>
+                    </a:prstGeom>
+                  </pic:spPr>
+                </pic:pic>
+              </a:graphicData>
+            </a:graphic>
+          </wp:inline>
+        </w:drawing>
+      </w:r>
+    </w:p>
+    <w:p>
+      <w:r>
+        <w:rPr>
+          <w:noProof/>
+        </w:rPr>
+        <w:lastRenderedPageBreak/>
+        <w:drawing>
+          <wp:inline distT="0" distB="0" distL="0" distR="0" wp14:anchorId="0BE5B640" wp14:editId="1C1488C2">
+            <wp:extent cx="4305300" cy="2606660"/>
+            <wp:effectExtent l="0" t="0" r="0" b="3810"/>
+            <wp:docPr id="22" name="Imagen 22"/>
+            <wp:cNvGraphicFramePr>
+              <a:graphicFrameLocks xmlns:a="http://schemas.openxmlformats.org/drawingml/2006/main" noChangeAspect="1"/>
+            </wp:cNvGraphicFramePr>
+            <a:graphic xmlns:a="http://schemas.openxmlformats.org/drawingml/2006/main">
+              <a:graphicData uri="http://schemas.openxmlformats.org/drawingml/2006/picture">
+                <pic:pic xmlns:pic="http://schemas.openxmlformats.org/drawingml/2006/picture">
+                  <pic:nvPicPr>
+                    <pic:cNvPr id="1" name=""/>
+                    <pic:cNvPicPr/>
+                  </pic:nvPicPr>
+                  <pic:blipFill>
+                    <a:blip r:embed="rId13"/>
+                    <a:stretch>
+                      <a:fillRect/>
+                    </a:stretch>
+                  </pic:blipFill>
+                  <pic:spPr>
+                    <a:xfrm>
+                      <a:off x="0" y="0"/>
                       <a:ext cx="4334972" cy="2624625"/>
                     </a:xfrm>
                     <a:prstGeom prst="rect">
@@ -579,7 +736,7 @@
                     <pic:cNvPicPr/>
                   </pic:nvPicPr>
                   <pic:blipFill>
-                    <a:blip r:embed="rId12" cstate="print">
+                    <a:blip r:embed="rId14" cstate="print">
                       <a:extLst>
                         <a:ext uri="{28A0092B-C50C-407E-A947-70E740481C1C}">
                           <a14:useLocalDpi xmlns:a14="http://schemas.microsoft.com/office/drawing/2010/main" val="0"/>
@@ -680,7 +837,7 @@
                     <pic:cNvPicPr/>
                   </pic:nvPicPr>
                   <pic:blipFill>
-                    <a:blip r:embed="rId13" cstate="print">
+                    <a:blip r:embed="rId15" cstate="print">
                       <a:extLst>
                         <a:ext uri="{28A0092B-C50C-407E-A947-70E740481C1C}">
                           <a14:useLocalDpi xmlns:a14="http://schemas.microsoft.com/office/drawing/2010/main" val="0"/>
@@ -778,7 +935,7 @@
                     <pic:cNvPicPr/>
                   </pic:nvPicPr>
                   <pic:blipFill>
-                    <a:blip r:embed="rId14"/>
+                    <a:blip r:embed="rId16"/>
                     <a:stretch>
                       <a:fillRect/>
                     </a:stretch>
@@ -836,7 +993,7 @@
                     <pic:cNvPicPr/>
                   </pic:nvPicPr>
                   <pic:blipFill>
-                    <a:blip r:embed="rId15"/>
+                    <a:blip r:embed="rId17"/>
                     <a:stretch>
                       <a:fillRect/>
                     </a:stretch>
@@ -968,139 +1125,6 @@
             <wp:extent cx="4406014" cy="1704975"/>
             <wp:effectExtent l="0" t="0" r="0" b="0"/>
             <wp:docPr id="1" name="Imagen 1"/>
-            <wp:cNvGraphicFramePr>
-              <a:graphicFrameLocks xmlns:a="http://schemas.openxmlformats.org/drawingml/2006/main" noChangeAspect="1"/>
-            </wp:cNvGraphicFramePr>
-            <a:graphic xmlns:a="http://schemas.openxmlformats.org/drawingml/2006/main">
-              <a:graphicData uri="http://schemas.openxmlformats.org/drawingml/2006/picture">
-                <pic:pic xmlns:pic="http://schemas.openxmlformats.org/drawingml/2006/picture">
-                  <pic:nvPicPr>
-                    <pic:cNvPr id="1" name=""/>
-                    <pic:cNvPicPr/>
-                  </pic:nvPicPr>
-                  <pic:blipFill>
-                    <a:blip r:embed="rId16">
-                      <a:extLst>
-                        <a:ext uri="{28A0092B-C50C-407E-A947-70E740481C1C}">
-                          <a14:useLocalDpi xmlns:a14="http://schemas.microsoft.com/office/drawing/2010/main" val="0"/>
-                        </a:ext>
-                      </a:extLst>
-                    </a:blip>
-                    <a:stretch>
-                      <a:fillRect/>
-                    </a:stretch>
-                  </pic:blipFill>
-                  <pic:spPr>
-                    <a:xfrm>
-                      <a:off x="0" y="0"/>
-                      <a:ext cx="4448904" cy="1721572"/>
-                    </a:xfrm>
-                    <a:prstGeom prst="rect">
-                      <a:avLst/>
-                    </a:prstGeom>
-                  </pic:spPr>
-                </pic:pic>
-              </a:graphicData>
-            </a:graphic>
-          </wp:inline>
-        </w:drawing>
-      </w:r>
-    </w:p>
-    <w:p/>
-    <w:p>
-      <w:r>
-        <w:rPr>
-          <w:noProof/>
-        </w:rPr>
-        <w:drawing>
-          <wp:inline distT="0" distB="0" distL="0" distR="0" wp14:anchorId="744AFFC4" wp14:editId="484A37C8">
-            <wp:extent cx="4124325" cy="2510154"/>
-            <wp:effectExtent l="0" t="0" r="0" b="5080"/>
-            <wp:docPr id="2" name="Imagen 2"/>
-            <wp:cNvGraphicFramePr>
-              <a:graphicFrameLocks xmlns:a="http://schemas.openxmlformats.org/drawingml/2006/main" noChangeAspect="1"/>
-            </wp:cNvGraphicFramePr>
-            <a:graphic xmlns:a="http://schemas.openxmlformats.org/drawingml/2006/main">
-              <a:graphicData uri="http://schemas.openxmlformats.org/drawingml/2006/picture">
-                <pic:pic xmlns:pic="http://schemas.openxmlformats.org/drawingml/2006/picture">
-                  <pic:nvPicPr>
-                    <pic:cNvPr id="1" name=""/>
-                    <pic:cNvPicPr/>
-                  </pic:nvPicPr>
-                  <pic:blipFill>
-                    <a:blip r:embed="rId17">
-                      <a:extLst>
-                        <a:ext uri="{28A0092B-C50C-407E-A947-70E740481C1C}">
-                          <a14:useLocalDpi xmlns:a14="http://schemas.microsoft.com/office/drawing/2010/main" val="0"/>
-                        </a:ext>
-                      </a:extLst>
-                    </a:blip>
-                    <a:stretch>
-                      <a:fillRect/>
-                    </a:stretch>
-                  </pic:blipFill>
-                  <pic:spPr>
-                    <a:xfrm>
-                      <a:off x="0" y="0"/>
-                      <a:ext cx="4138145" cy="2518565"/>
-                    </a:xfrm>
-                    <a:prstGeom prst="rect">
-                      <a:avLst/>
-                    </a:prstGeom>
-                  </pic:spPr>
-                </pic:pic>
-              </a:graphicData>
-            </a:graphic>
-          </wp:inline>
-        </w:drawing>
-      </w:r>
-    </w:p>
-    <w:p/>
-    <w:p/>
-    <w:p/>
-    <w:p/>
-    <w:p/>
-    <w:p/>
-    <w:p/>
-    <w:p/>
-    <w:p>
-      <w:pPr>
-        <w:rPr>
-          <w:b/>
-          <w:bCs/>
-        </w:rPr>
-      </w:pPr>
-      <w:r>
-        <w:rPr>
-          <w:b/>
-          <w:bCs/>
-        </w:rPr>
-        <w:t xml:space="preserve">CURSO 8-3 – RESPUESTA </w:t>
-      </w:r>
-      <w:r>
-        <w:rPr>
-          <w:rFonts w:ascii="Verdana" w:hAnsi="Verdana"/>
-          <w:b/>
-          <w:bCs/>
-          <w:color w:val="222222"/>
-          <w:sz w:val="18"/>
-          <w:szCs w:val="18"/>
-          <w:shd w:val="clear" w:color="auto" w:fill="FFFFFF"/>
-        </w:rPr>
-        <w:t>MARIA JOSE LOMBANA PARRA</w:t>
-      </w:r>
-    </w:p>
-    <w:p/>
-    <w:p>
-      <w:r>
-        <w:rPr>
-          <w:noProof/>
-        </w:rPr>
-        <w:drawing>
-          <wp:inline distT="0" distB="0" distL="0" distR="0" wp14:anchorId="75F1CA7B" wp14:editId="636DD4A2">
-            <wp:extent cx="4448175" cy="1854665"/>
-            <wp:effectExtent l="0" t="0" r="0" b="0"/>
-            <wp:docPr id="3" name="Imagen 3"/>
             <wp:cNvGraphicFramePr>
               <a:graphicFrameLocks xmlns:a="http://schemas.openxmlformats.org/drawingml/2006/main" noChangeAspect="1"/>
             </wp:cNvGraphicFramePr>
@@ -1126,7 +1150,7 @@
                   <pic:spPr>
                     <a:xfrm>
                       <a:off x="0" y="0"/>
-                      <a:ext cx="4464387" cy="1861425"/>
+                      <a:ext cx="4448904" cy="1721572"/>
                     </a:xfrm>
                     <a:prstGeom prst="rect">
                       <a:avLst/>
@@ -1139,16 +1163,17 @@
         </w:drawing>
       </w:r>
     </w:p>
+    <w:p/>
     <w:p>
       <w:r>
         <w:rPr>
           <w:noProof/>
         </w:rPr>
         <w:drawing>
-          <wp:inline distT="0" distB="0" distL="0" distR="0" wp14:anchorId="2443BEFF" wp14:editId="328FE4B4">
-            <wp:extent cx="4448175" cy="2445037"/>
-            <wp:effectExtent l="0" t="0" r="0" b="0"/>
-            <wp:docPr id="4" name="Imagen 4"/>
+          <wp:inline distT="0" distB="0" distL="0" distR="0" wp14:anchorId="744AFFC4" wp14:editId="484A37C8">
+            <wp:extent cx="4124325" cy="2510154"/>
+            <wp:effectExtent l="0" t="0" r="0" b="5080"/>
+            <wp:docPr id="2" name="Imagen 2"/>
             <wp:cNvGraphicFramePr>
               <a:graphicFrameLocks xmlns:a="http://schemas.openxmlformats.org/drawingml/2006/main" noChangeAspect="1"/>
             </wp:cNvGraphicFramePr>
@@ -1174,6 +1199,138 @@
                   <pic:spPr>
                     <a:xfrm>
                       <a:off x="0" y="0"/>
+                      <a:ext cx="4138145" cy="2518565"/>
+                    </a:xfrm>
+                    <a:prstGeom prst="rect">
+                      <a:avLst/>
+                    </a:prstGeom>
+                  </pic:spPr>
+                </pic:pic>
+              </a:graphicData>
+            </a:graphic>
+          </wp:inline>
+        </w:drawing>
+      </w:r>
+    </w:p>
+    <w:p/>
+    <w:p/>
+    <w:p/>
+    <w:p/>
+    <w:p/>
+    <w:p/>
+    <w:p/>
+    <w:p/>
+    <w:p>
+      <w:pPr>
+        <w:rPr>
+          <w:b/>
+          <w:bCs/>
+        </w:rPr>
+      </w:pPr>
+      <w:r>
+        <w:rPr>
+          <w:b/>
+          <w:bCs/>
+        </w:rPr>
+        <w:t xml:space="preserve">CURSO 8-3 – RESPUESTA </w:t>
+      </w:r>
+      <w:r>
+        <w:rPr>
+          <w:rFonts w:ascii="Verdana" w:hAnsi="Verdana"/>
+          <w:b/>
+          <w:bCs/>
+          <w:color w:val="222222"/>
+          <w:sz w:val="18"/>
+          <w:szCs w:val="18"/>
+          <w:shd w:val="clear" w:color="auto" w:fill="FFFFFF"/>
+        </w:rPr>
+        <w:t>MARIA JOSE LOMBANA PARRA</w:t>
+      </w:r>
+    </w:p>
+    <w:p/>
+    <w:p>
+      <w:r>
+        <w:rPr>
+          <w:noProof/>
+        </w:rPr>
+        <w:drawing>
+          <wp:inline distT="0" distB="0" distL="0" distR="0" wp14:anchorId="75F1CA7B" wp14:editId="636DD4A2">
+            <wp:extent cx="4448175" cy="1854665"/>
+            <wp:effectExtent l="0" t="0" r="0" b="0"/>
+            <wp:docPr id="3" name="Imagen 3"/>
+            <wp:cNvGraphicFramePr>
+              <a:graphicFrameLocks xmlns:a="http://schemas.openxmlformats.org/drawingml/2006/main" noChangeAspect="1"/>
+            </wp:cNvGraphicFramePr>
+            <a:graphic xmlns:a="http://schemas.openxmlformats.org/drawingml/2006/main">
+              <a:graphicData uri="http://schemas.openxmlformats.org/drawingml/2006/picture">
+                <pic:pic xmlns:pic="http://schemas.openxmlformats.org/drawingml/2006/picture">
+                  <pic:nvPicPr>
+                    <pic:cNvPr id="1" name=""/>
+                    <pic:cNvPicPr/>
+                  </pic:nvPicPr>
+                  <pic:blipFill>
+                    <a:blip r:embed="rId20">
+                      <a:extLst>
+                        <a:ext uri="{28A0092B-C50C-407E-A947-70E740481C1C}">
+                          <a14:useLocalDpi xmlns:a14="http://schemas.microsoft.com/office/drawing/2010/main" val="0"/>
+                        </a:ext>
+                      </a:extLst>
+                    </a:blip>
+                    <a:stretch>
+                      <a:fillRect/>
+                    </a:stretch>
+                  </pic:blipFill>
+                  <pic:spPr>
+                    <a:xfrm>
+                      <a:off x="0" y="0"/>
+                      <a:ext cx="4464387" cy="1861425"/>
+                    </a:xfrm>
+                    <a:prstGeom prst="rect">
+                      <a:avLst/>
+                    </a:prstGeom>
+                  </pic:spPr>
+                </pic:pic>
+              </a:graphicData>
+            </a:graphic>
+          </wp:inline>
+        </w:drawing>
+      </w:r>
+    </w:p>
+    <w:p>
+      <w:r>
+        <w:rPr>
+          <w:noProof/>
+        </w:rPr>
+        <w:drawing>
+          <wp:inline distT="0" distB="0" distL="0" distR="0" wp14:anchorId="2443BEFF" wp14:editId="328FE4B4">
+            <wp:extent cx="4448175" cy="2445037"/>
+            <wp:effectExtent l="0" t="0" r="0" b="0"/>
+            <wp:docPr id="4" name="Imagen 4"/>
+            <wp:cNvGraphicFramePr>
+              <a:graphicFrameLocks xmlns:a="http://schemas.openxmlformats.org/drawingml/2006/main" noChangeAspect="1"/>
+            </wp:cNvGraphicFramePr>
+            <a:graphic xmlns:a="http://schemas.openxmlformats.org/drawingml/2006/main">
+              <a:graphicData uri="http://schemas.openxmlformats.org/drawingml/2006/picture">
+                <pic:pic xmlns:pic="http://schemas.openxmlformats.org/drawingml/2006/picture">
+                  <pic:nvPicPr>
+                    <pic:cNvPr id="1" name=""/>
+                    <pic:cNvPicPr/>
+                  </pic:nvPicPr>
+                  <pic:blipFill>
+                    <a:blip r:embed="rId21">
+                      <a:extLst>
+                        <a:ext uri="{28A0092B-C50C-407E-A947-70E740481C1C}">
+                          <a14:useLocalDpi xmlns:a14="http://schemas.microsoft.com/office/drawing/2010/main" val="0"/>
+                        </a:ext>
+                      </a:extLst>
+                    </a:blip>
+                    <a:stretch>
+                      <a:fillRect/>
+                    </a:stretch>
+                  </pic:blipFill>
+                  <pic:spPr>
+                    <a:xfrm>
+                      <a:off x="0" y="0"/>
                       <a:ext cx="4469039" cy="2456505"/>
                     </a:xfrm>
                     <a:prstGeom prst="rect">
@@ -1238,7 +1395,7 @@
                     <pic:cNvPicPr/>
                   </pic:nvPicPr>
                   <pic:blipFill rotWithShape="1">
-                    <a:blip r:embed="rId20" cstate="print">
+                    <a:blip r:embed="rId22" cstate="print">
                       <a:extLst>
                         <a:ext uri="{28A0092B-C50C-407E-A947-70E740481C1C}">
                           <a14:useLocalDpi xmlns:a14="http://schemas.microsoft.com/office/drawing/2010/main" val="0"/>
@@ -1293,7 +1450,7 @@
                     <pic:cNvPicPr/>
                   </pic:nvPicPr>
                   <pic:blipFill>
-                    <a:blip r:embed="rId21">
+                    <a:blip r:embed="rId23">
                       <a:extLst>
                         <a:ext uri="{28A0092B-C50C-407E-A947-70E740481C1C}">
                           <a14:useLocalDpi xmlns:a14="http://schemas.microsoft.com/office/drawing/2010/main" val="0"/>
@@ -1358,146 +1515,6 @@
             <wp:extent cx="4158989" cy="1581150"/>
             <wp:effectExtent l="0" t="0" r="0" b="0"/>
             <wp:docPr id="7" name="Imagen 7"/>
-            <wp:cNvGraphicFramePr>
-              <a:graphicFrameLocks xmlns:a="http://schemas.openxmlformats.org/drawingml/2006/main" noChangeAspect="1"/>
-            </wp:cNvGraphicFramePr>
-            <a:graphic xmlns:a="http://schemas.openxmlformats.org/drawingml/2006/main">
-              <a:graphicData uri="http://schemas.openxmlformats.org/drawingml/2006/picture">
-                <pic:pic xmlns:pic="http://schemas.openxmlformats.org/drawingml/2006/picture">
-                  <pic:nvPicPr>
-                    <pic:cNvPr id="1" name=""/>
-                    <pic:cNvPicPr/>
-                  </pic:nvPicPr>
-                  <pic:blipFill>
-                    <a:blip r:embed="rId22">
-                      <a:extLst>
-                        <a:ext uri="{28A0092B-C50C-407E-A947-70E740481C1C}">
-                          <a14:useLocalDpi xmlns:a14="http://schemas.microsoft.com/office/drawing/2010/main" val="0"/>
-                        </a:ext>
-                      </a:extLst>
-                    </a:blip>
-                    <a:stretch>
-                      <a:fillRect/>
-                    </a:stretch>
-                  </pic:blipFill>
-                  <pic:spPr>
-                    <a:xfrm>
-                      <a:off x="0" y="0"/>
-                      <a:ext cx="4187569" cy="1592015"/>
-                    </a:xfrm>
-                    <a:prstGeom prst="rect">
-                      <a:avLst/>
-                    </a:prstGeom>
-                  </pic:spPr>
-                </pic:pic>
-              </a:graphicData>
-            </a:graphic>
-          </wp:inline>
-        </w:drawing>
-      </w:r>
-    </w:p>
-    <w:p>
-      <w:r>
-        <w:rPr>
-          <w:noProof/>
-        </w:rPr>
-        <w:lastRenderedPageBreak/>
-        <w:drawing>
-          <wp:inline distT="0" distB="0" distL="0" distR="0" wp14:anchorId="463A8BA7" wp14:editId="50D9E7DC">
-            <wp:extent cx="4324350" cy="2033492"/>
-            <wp:effectExtent l="0" t="0" r="0" b="5080"/>
-            <wp:docPr id="8" name="Imagen 8"/>
-            <wp:cNvGraphicFramePr>
-              <a:graphicFrameLocks xmlns:a="http://schemas.openxmlformats.org/drawingml/2006/main" noChangeAspect="1"/>
-            </wp:cNvGraphicFramePr>
-            <a:graphic xmlns:a="http://schemas.openxmlformats.org/drawingml/2006/main">
-              <a:graphicData uri="http://schemas.openxmlformats.org/drawingml/2006/picture">
-                <pic:pic xmlns:pic="http://schemas.openxmlformats.org/drawingml/2006/picture">
-                  <pic:nvPicPr>
-                    <pic:cNvPr id="1" name=""/>
-                    <pic:cNvPicPr/>
-                  </pic:nvPicPr>
-                  <pic:blipFill>
-                    <a:blip r:embed="rId23">
-                      <a:extLst>
-                        <a:ext uri="{28A0092B-C50C-407E-A947-70E740481C1C}">
-                          <a14:useLocalDpi xmlns:a14="http://schemas.microsoft.com/office/drawing/2010/main" val="0"/>
-                        </a:ext>
-                      </a:extLst>
-                    </a:blip>
-                    <a:stretch>
-                      <a:fillRect/>
-                    </a:stretch>
-                  </pic:blipFill>
-                  <pic:spPr>
-                    <a:xfrm>
-                      <a:off x="0" y="0"/>
-                      <a:ext cx="4354848" cy="2047834"/>
-                    </a:xfrm>
-                    <a:prstGeom prst="rect">
-                      <a:avLst/>
-                    </a:prstGeom>
-                  </pic:spPr>
-                </pic:pic>
-              </a:graphicData>
-            </a:graphic>
-          </wp:inline>
-        </w:drawing>
-      </w:r>
-    </w:p>
-    <w:p/>
-    <w:p>
-      <w:pPr>
-        <w:rPr>
-          <w:b/>
-          <w:bCs/>
-        </w:rPr>
-      </w:pPr>
-      <w:r>
-        <w:rPr>
-          <w:b/>
-          <w:bCs/>
-        </w:rPr>
-        <w:t xml:space="preserve">CURSO </w:t>
-      </w:r>
-      <w:r>
-        <w:rPr>
-          <w:b/>
-          <w:bCs/>
-        </w:rPr>
-        <w:t>9</w:t>
-      </w:r>
-      <w:r>
-        <w:rPr>
-          <w:b/>
-          <w:bCs/>
-        </w:rPr>
-        <w:t xml:space="preserve">-3 RESPUESTA A </w:t>
-      </w:r>
-      <w:r>
-        <w:rPr>
-          <w:rFonts w:ascii="Verdana" w:hAnsi="Verdana"/>
-          <w:b/>
-          <w:bCs/>
-          <w:color w:val="222222"/>
-          <w:sz w:val="18"/>
-          <w:szCs w:val="18"/>
-          <w:shd w:val="clear" w:color="auto" w:fill="FFFFFF"/>
-        </w:rPr>
-        <w:t>RONALD REYLEND ACOSTA ALVARADO</w:t>
-      </w:r>
-    </w:p>
-    <w:p/>
-    <w:p>
-      <w:r>
-        <w:rPr>
-          <w:noProof/>
-        </w:rPr>
-        <w:drawing>
-          <wp:inline distT="0" distB="0" distL="0" distR="0" wp14:anchorId="77C9666A" wp14:editId="3374004B">
-            <wp:extent cx="3415041" cy="1080000"/>
-            <wp:effectExtent l="0" t="0" r="0" b="6350"/>
-            <wp:docPr id="10" name="Imagen 10"/>
             <wp:cNvGraphicFramePr>
               <a:graphicFrameLocks xmlns:a="http://schemas.openxmlformats.org/drawingml/2006/main" noChangeAspect="1"/>
             </wp:cNvGraphicFramePr>
@@ -1523,7 +1540,7 @@
                   <pic:spPr>
                     <a:xfrm>
                       <a:off x="0" y="0"/>
-                      <a:ext cx="3415041" cy="1080000"/>
+                      <a:ext cx="4187569" cy="1592015"/>
                     </a:xfrm>
                     <a:prstGeom prst="rect">
                       <a:avLst/>
@@ -1536,17 +1553,17 @@
         </w:drawing>
       </w:r>
     </w:p>
-    <w:p/>
     <w:p>
       <w:r>
         <w:rPr>
           <w:noProof/>
         </w:rPr>
+        <w:lastRenderedPageBreak/>
         <w:drawing>
-          <wp:inline distT="0" distB="0" distL="0" distR="0" wp14:anchorId="7BFE676A" wp14:editId="19F8C479">
-            <wp:extent cx="3468390" cy="1685925"/>
-            <wp:effectExtent l="0" t="0" r="0" b="0"/>
-            <wp:docPr id="9" name="Imagen 9"/>
+          <wp:inline distT="0" distB="0" distL="0" distR="0" wp14:anchorId="463A8BA7" wp14:editId="50D9E7DC">
+            <wp:extent cx="4324350" cy="2033492"/>
+            <wp:effectExtent l="0" t="0" r="0" b="5080"/>
+            <wp:docPr id="8" name="Imagen 8"/>
             <wp:cNvGraphicFramePr>
               <a:graphicFrameLocks xmlns:a="http://schemas.openxmlformats.org/drawingml/2006/main" noChangeAspect="1"/>
             </wp:cNvGraphicFramePr>
@@ -1572,7 +1589,7 @@
                   <pic:spPr>
                     <a:xfrm>
                       <a:off x="0" y="0"/>
-                      <a:ext cx="3507974" cy="1705166"/>
+                      <a:ext cx="4354848" cy="2047834"/>
                     </a:xfrm>
                     <a:prstGeom prst="rect">
                       <a:avLst/>
@@ -1605,14 +1622,14 @@
           <w:b/>
           <w:bCs/>
         </w:rPr>
-        <w:t>10-2</w:t>
-      </w:r>
-      <w:r>
-        <w:rPr>
-          <w:b/>
-          <w:bCs/>
-        </w:rPr>
-        <w:t xml:space="preserve"> RESPUESTA A </w:t>
+        <w:t>9</w:t>
+      </w:r>
+      <w:r>
+        <w:rPr>
+          <w:b/>
+          <w:bCs/>
+        </w:rPr>
+        <w:t xml:space="preserve">-3 RESPUESTA A </w:t>
       </w:r>
       <w:r>
         <w:rPr>
@@ -1624,20 +1641,20 @@
           <w:szCs w:val="18"/>
           <w:shd w:val="clear" w:color="auto" w:fill="FFFFFF"/>
         </w:rPr>
-        <w:t>CRISTIAN STEVEN ANAYA CABALLERO</w:t>
-      </w:r>
-    </w:p>
+        <w:t>RONALD REYLEND ACOSTA ALVARADO</w:t>
+      </w:r>
+    </w:p>
+    <w:p/>
     <w:p>
       <w:r>
         <w:rPr>
           <w:noProof/>
         </w:rPr>
-        <w:lastRenderedPageBreak/>
         <w:drawing>
-          <wp:inline distT="0" distB="0" distL="0" distR="0" wp14:anchorId="7CA3B889" wp14:editId="674FEB81">
-            <wp:extent cx="3524250" cy="2222694"/>
+          <wp:inline distT="0" distB="0" distL="0" distR="0" wp14:anchorId="77C9666A" wp14:editId="3374004B">
+            <wp:extent cx="3415041" cy="1080000"/>
             <wp:effectExtent l="0" t="0" r="0" b="6350"/>
-            <wp:docPr id="11" name="Imagen 11"/>
+            <wp:docPr id="10" name="Imagen 10"/>
             <wp:cNvGraphicFramePr>
               <a:graphicFrameLocks xmlns:a="http://schemas.openxmlformats.org/drawingml/2006/main" noChangeAspect="1"/>
             </wp:cNvGraphicFramePr>
@@ -1663,7 +1680,7 @@
                   <pic:spPr>
                     <a:xfrm>
                       <a:off x="0" y="0"/>
-                      <a:ext cx="3569406" cy="2251173"/>
+                      <a:ext cx="3415041" cy="1080000"/>
                     </a:xfrm>
                     <a:prstGeom prst="rect">
                       <a:avLst/>
@@ -1683,10 +1700,10 @@
           <w:noProof/>
         </w:rPr>
         <w:drawing>
-          <wp:inline distT="0" distB="0" distL="0" distR="0" wp14:anchorId="1E613562" wp14:editId="70E0253D">
-            <wp:extent cx="3581400" cy="1272009"/>
-            <wp:effectExtent l="0" t="0" r="0" b="4445"/>
-            <wp:docPr id="12" name="Imagen 12"/>
+          <wp:inline distT="0" distB="0" distL="0" distR="0" wp14:anchorId="7BFE676A" wp14:editId="19F8C479">
+            <wp:extent cx="3468390" cy="1685925"/>
+            <wp:effectExtent l="0" t="0" r="0" b="0"/>
+            <wp:docPr id="9" name="Imagen 9"/>
             <wp:cNvGraphicFramePr>
               <a:graphicFrameLocks xmlns:a="http://schemas.openxmlformats.org/drawingml/2006/main" noChangeAspect="1"/>
             </wp:cNvGraphicFramePr>
@@ -1712,7 +1729,7 @@
                   <pic:spPr>
                     <a:xfrm>
                       <a:off x="0" y="0"/>
-                      <a:ext cx="3610445" cy="1282325"/>
+                      <a:ext cx="3507974" cy="1705166"/>
                     </a:xfrm>
                     <a:prstGeom prst="rect">
                       <a:avLst/>
@@ -1727,6 +1744,12 @@
     </w:p>
     <w:p/>
     <w:p>
+      <w:pPr>
+        <w:rPr>
+          <w:b/>
+          <w:bCs/>
+        </w:rPr>
+      </w:pPr>
       <w:r>
         <w:rPr>
           <w:b/>
@@ -1739,7 +1762,7 @@
           <w:b/>
           <w:bCs/>
         </w:rPr>
-        <w:t>11-2</w:t>
+        <w:t>10-2</w:t>
       </w:r>
       <w:r>
         <w:rPr>
@@ -1758,7 +1781,7 @@
           <w:szCs w:val="18"/>
           <w:shd w:val="clear" w:color="auto" w:fill="FFFFFF"/>
         </w:rPr>
-        <w:t>ANGIE NATALIA SERPA GAMBOA</w:t>
+        <w:t>CRISTIAN STEVEN ANAYA CABALLERO</w:t>
       </w:r>
     </w:p>
     <w:p>
@@ -1766,11 +1789,12 @@
         <w:rPr>
           <w:noProof/>
         </w:rPr>
+        <w:lastRenderedPageBreak/>
         <w:drawing>
-          <wp:inline distT="0" distB="0" distL="0" distR="0" wp14:anchorId="5B9B81A0" wp14:editId="71588552">
-            <wp:extent cx="4388008" cy="2219325"/>
-            <wp:effectExtent l="0" t="0" r="0" b="0"/>
-            <wp:docPr id="13" name="Imagen 13"/>
+          <wp:inline distT="0" distB="0" distL="0" distR="0" wp14:anchorId="7CA3B889" wp14:editId="674FEB81">
+            <wp:extent cx="3524250" cy="2222694"/>
+            <wp:effectExtent l="0" t="0" r="0" b="6350"/>
+            <wp:docPr id="11" name="Imagen 11"/>
             <wp:cNvGraphicFramePr>
               <a:graphicFrameLocks xmlns:a="http://schemas.openxmlformats.org/drawingml/2006/main" noChangeAspect="1"/>
             </wp:cNvGraphicFramePr>
@@ -1796,7 +1820,7 @@
                   <pic:spPr>
                     <a:xfrm>
                       <a:off x="0" y="0"/>
-                      <a:ext cx="4403185" cy="2227001"/>
+                      <a:ext cx="3569406" cy="2251173"/>
                     </a:xfrm>
                     <a:prstGeom prst="rect">
                       <a:avLst/>
@@ -1815,12 +1839,11 @@
         <w:rPr>
           <w:noProof/>
         </w:rPr>
-        <w:lastRenderedPageBreak/>
         <w:drawing>
-          <wp:inline distT="0" distB="0" distL="0" distR="0" wp14:anchorId="09409359" wp14:editId="5B56A245">
-            <wp:extent cx="4387850" cy="2385068"/>
-            <wp:effectExtent l="0" t="0" r="0" b="0"/>
-            <wp:docPr id="14" name="Imagen 14"/>
+          <wp:inline distT="0" distB="0" distL="0" distR="0" wp14:anchorId="1E613562" wp14:editId="70E0253D">
+            <wp:extent cx="3581400" cy="1272009"/>
+            <wp:effectExtent l="0" t="0" r="0" b="4445"/>
+            <wp:docPr id="12" name="Imagen 12"/>
             <wp:cNvGraphicFramePr>
               <a:graphicFrameLocks xmlns:a="http://schemas.openxmlformats.org/drawingml/2006/main" noChangeAspect="1"/>
             </wp:cNvGraphicFramePr>
@@ -1846,7 +1869,7 @@
                   <pic:spPr>
                     <a:xfrm>
                       <a:off x="0" y="0"/>
-                      <a:ext cx="4409401" cy="2396782"/>
+                      <a:ext cx="3610445" cy="1282325"/>
                     </a:xfrm>
                     <a:prstGeom prst="rect">
                       <a:avLst/>
@@ -1859,6 +1882,7 @@
         </w:drawing>
       </w:r>
     </w:p>
+    <w:p/>
     <w:p>
       <w:r>
         <w:rPr>
@@ -1872,14 +1896,14 @@
           <w:b/>
           <w:bCs/>
         </w:rPr>
-        <w:t xml:space="preserve">9-1 </w:t>
-      </w:r>
-      <w:r>
-        <w:rPr>
-          <w:b/>
-          <w:bCs/>
-        </w:rPr>
-        <w:t xml:space="preserve">RESPUESTA A </w:t>
+        <w:t>11-2</w:t>
+      </w:r>
+      <w:r>
+        <w:rPr>
+          <w:b/>
+          <w:bCs/>
+        </w:rPr>
+        <w:t xml:space="preserve"> RESPUESTA A </w:t>
       </w:r>
       <w:r>
         <w:rPr>
@@ -1891,7 +1915,7 @@
           <w:szCs w:val="18"/>
           <w:shd w:val="clear" w:color="auto" w:fill="FFFFFF"/>
         </w:rPr>
-        <w:t>ANA MARIA SUAREZ URBINA</w:t>
+        <w:t>ANGIE NATALIA SERPA GAMBOA</w:t>
       </w:r>
     </w:p>
     <w:p>
@@ -1900,10 +1924,10 @@
           <w:noProof/>
         </w:rPr>
         <w:drawing>
-          <wp:inline distT="0" distB="0" distL="0" distR="0" wp14:anchorId="0D918D4B" wp14:editId="55AB337E">
-            <wp:extent cx="4367221" cy="1381125"/>
+          <wp:inline distT="0" distB="0" distL="0" distR="0" wp14:anchorId="5B9B81A0" wp14:editId="71588552">
+            <wp:extent cx="4388008" cy="2219325"/>
             <wp:effectExtent l="0" t="0" r="0" b="0"/>
-            <wp:docPr id="16" name="Imagen 16"/>
+            <wp:docPr id="13" name="Imagen 13"/>
             <wp:cNvGraphicFramePr>
               <a:graphicFrameLocks xmlns:a="http://schemas.openxmlformats.org/drawingml/2006/main" noChangeAspect="1"/>
             </wp:cNvGraphicFramePr>
@@ -1929,6 +1953,139 @@
                   <pic:spPr>
                     <a:xfrm>
                       <a:off x="0" y="0"/>
+                      <a:ext cx="4403185" cy="2227001"/>
+                    </a:xfrm>
+                    <a:prstGeom prst="rect">
+                      <a:avLst/>
+                    </a:prstGeom>
+                  </pic:spPr>
+                </pic:pic>
+              </a:graphicData>
+            </a:graphic>
+          </wp:inline>
+        </w:drawing>
+      </w:r>
+    </w:p>
+    <w:p/>
+    <w:p>
+      <w:r>
+        <w:rPr>
+          <w:noProof/>
+        </w:rPr>
+        <w:lastRenderedPageBreak/>
+        <w:drawing>
+          <wp:inline distT="0" distB="0" distL="0" distR="0" wp14:anchorId="09409359" wp14:editId="5B56A245">
+            <wp:extent cx="4387850" cy="2385068"/>
+            <wp:effectExtent l="0" t="0" r="0" b="0"/>
+            <wp:docPr id="14" name="Imagen 14"/>
+            <wp:cNvGraphicFramePr>
+              <a:graphicFrameLocks xmlns:a="http://schemas.openxmlformats.org/drawingml/2006/main" noChangeAspect="1"/>
+            </wp:cNvGraphicFramePr>
+            <a:graphic xmlns:a="http://schemas.openxmlformats.org/drawingml/2006/main">
+              <a:graphicData uri="http://schemas.openxmlformats.org/drawingml/2006/picture">
+                <pic:pic xmlns:pic="http://schemas.openxmlformats.org/drawingml/2006/picture">
+                  <pic:nvPicPr>
+                    <pic:cNvPr id="1" name=""/>
+                    <pic:cNvPicPr/>
+                  </pic:nvPicPr>
+                  <pic:blipFill>
+                    <a:blip r:embed="rId31">
+                      <a:extLst>
+                        <a:ext uri="{28A0092B-C50C-407E-A947-70E740481C1C}">
+                          <a14:useLocalDpi xmlns:a14="http://schemas.microsoft.com/office/drawing/2010/main" val="0"/>
+                        </a:ext>
+                      </a:extLst>
+                    </a:blip>
+                    <a:stretch>
+                      <a:fillRect/>
+                    </a:stretch>
+                  </pic:blipFill>
+                  <pic:spPr>
+                    <a:xfrm>
+                      <a:off x="0" y="0"/>
+                      <a:ext cx="4409401" cy="2396782"/>
+                    </a:xfrm>
+                    <a:prstGeom prst="rect">
+                      <a:avLst/>
+                    </a:prstGeom>
+                  </pic:spPr>
+                </pic:pic>
+              </a:graphicData>
+            </a:graphic>
+          </wp:inline>
+        </w:drawing>
+      </w:r>
+    </w:p>
+    <w:p>
+      <w:r>
+        <w:rPr>
+          <w:b/>
+          <w:bCs/>
+        </w:rPr>
+        <w:t xml:space="preserve">CURSO </w:t>
+      </w:r>
+      <w:r>
+        <w:rPr>
+          <w:b/>
+          <w:bCs/>
+        </w:rPr>
+        <w:t xml:space="preserve">9-1 </w:t>
+      </w:r>
+      <w:r>
+        <w:rPr>
+          <w:b/>
+          <w:bCs/>
+        </w:rPr>
+        <w:t xml:space="preserve">RESPUESTA A </w:t>
+      </w:r>
+      <w:r>
+        <w:rPr>
+          <w:rFonts w:ascii="Verdana" w:hAnsi="Verdana"/>
+          <w:b/>
+          <w:bCs/>
+          <w:color w:val="222222"/>
+          <w:sz w:val="18"/>
+          <w:szCs w:val="18"/>
+          <w:shd w:val="clear" w:color="auto" w:fill="FFFFFF"/>
+        </w:rPr>
+        <w:t>ANA MARIA SUAREZ URBINA</w:t>
+      </w:r>
+    </w:p>
+    <w:p>
+      <w:r>
+        <w:rPr>
+          <w:noProof/>
+        </w:rPr>
+        <w:drawing>
+          <wp:inline distT="0" distB="0" distL="0" distR="0" wp14:anchorId="0D918D4B" wp14:editId="55AB337E">
+            <wp:extent cx="4367221" cy="1381125"/>
+            <wp:effectExtent l="0" t="0" r="0" b="0"/>
+            <wp:docPr id="16" name="Imagen 16"/>
+            <wp:cNvGraphicFramePr>
+              <a:graphicFrameLocks xmlns:a="http://schemas.openxmlformats.org/drawingml/2006/main" noChangeAspect="1"/>
+            </wp:cNvGraphicFramePr>
+            <a:graphic xmlns:a="http://schemas.openxmlformats.org/drawingml/2006/main">
+              <a:graphicData uri="http://schemas.openxmlformats.org/drawingml/2006/picture">
+                <pic:pic xmlns:pic="http://schemas.openxmlformats.org/drawingml/2006/picture">
+                  <pic:nvPicPr>
+                    <pic:cNvPr id="1" name=""/>
+                    <pic:cNvPicPr/>
+                  </pic:nvPicPr>
+                  <pic:blipFill>
+                    <a:blip r:embed="rId32">
+                      <a:extLst>
+                        <a:ext uri="{28A0092B-C50C-407E-A947-70E740481C1C}">
+                          <a14:useLocalDpi xmlns:a14="http://schemas.microsoft.com/office/drawing/2010/main" val="0"/>
+                        </a:ext>
+                      </a:extLst>
+                    </a:blip>
+                    <a:stretch>
+                      <a:fillRect/>
+                    </a:stretch>
+                  </pic:blipFill>
+                  <pic:spPr>
+                    <a:xfrm>
+                      <a:off x="0" y="0"/>
                       <a:ext cx="4400755" cy="1391730"/>
                     </a:xfrm>
                     <a:prstGeom prst="rect">
@@ -1965,7 +2122,7 @@
                     <pic:cNvPicPr/>
                   </pic:nvPicPr>
                   <pic:blipFill>
-                    <a:blip r:embed="rId31">
+                    <a:blip r:embed="rId33">
                       <a:extLst>
                         <a:ext uri="{28A0092B-C50C-407E-A947-70E740481C1C}">
                           <a14:useLocalDpi xmlns:a14="http://schemas.microsoft.com/office/drawing/2010/main" val="0"/>

</xml_diff>